<commit_message>
Actualizacion DAS y planilla de requerimientos (ajustes fase 2)
</commit_message>
<xml_diff>
--- a/FASE 2/Evidencias Proyecto/Evidencias de Documentacion/DAS-Documento Arquitectura Sistema.docx
+++ b/FASE 2/Evidencias Proyecto/Evidencias de Documentacion/DAS-Documento Arquitectura Sistema.docx
@@ -129,7 +129,17 @@
           <w:szCs w:val="36"/>
           <w:lang w:val="es-CL"/>
         </w:rPr>
-        <w:t>Versión 1.0</w:t>
+        <w:t>Versión 1.</w:t>
+      </w:r>
+      <w:r>
+        <w:rPr>
+          <w:b/>
+          <w:color w:val="000080"/>
+          <w:sz w:val="36"/>
+          <w:szCs w:val="36"/>
+          <w:lang w:val="es-CL"/>
+        </w:rPr>
+        <w:t>2</w:t>
       </w:r>
     </w:p>
     <w:p>
@@ -263,7 +273,7 @@
         </w:rPr>
         <w:br w:type="page"/>
       </w:r>
-      <w:bookmarkStart w:id="0" w:name="_Toc219844228"/>
+      <w:bookmarkStart w:id="0" w:name="_Toc220345373"/>
       <w:r>
         <w:rPr>
           <w:lang w:val="es-CL"/>
@@ -276,7 +286,11 @@
     <w:sdt>
       <w:sdtPr>
         <w:rPr>
-          <w:lang w:val="es-ES"/>
+          <w:rFonts w:ascii="Arial" w:eastAsia="Arial" w:hAnsi="Arial" w:cs="Arial"/>
+          <w:color w:val="auto"/>
+          <w:sz w:val="20"/>
+          <w:szCs w:val="20"/>
+          <w:lang w:val="es-ES" w:eastAsia="en-US"/>
         </w:rPr>
         <w:id w:val="1184092985"/>
         <w:docPartObj>
@@ -286,13 +300,8 @@
       </w:sdtPr>
       <w:sdtEndPr>
         <w:rPr>
-          <w:rFonts w:ascii="Arial" w:eastAsia="Arial" w:hAnsi="Arial" w:cs="Arial"/>
           <w:b/>
           <w:bCs/>
-          <w:color w:val="auto"/>
-          <w:sz w:val="20"/>
-          <w:szCs w:val="20"/>
-          <w:lang w:eastAsia="en-US"/>
         </w:rPr>
       </w:sdtEndPr>
       <w:sdtContent>
@@ -330,7 +339,7 @@
           <w:r>
             <w:fldChar w:fldCharType="separate"/>
           </w:r>
-          <w:hyperlink w:anchor="_Toc219844228" w:history="1">
+          <w:hyperlink w:anchor="_Toc220345373" w:history="1">
             <w:r>
               <w:rPr>
                 <w:rStyle w:val="Hipervnculo"/>
@@ -382,7 +391,7 @@
                 <w:noProof/>
                 <w:webHidden/>
               </w:rPr>
-              <w:instrText xml:space="preserve"> PAGEREF _Toc219844228 \h </w:instrText>
+              <w:instrText xml:space="preserve"> PAGEREF _Toc220345373 \h </w:instrText>
             </w:r>
             <w:r>
               <w:rPr>
@@ -433,7 +442,7 @@
               <w14:ligatures w14:val="standardContextual"/>
             </w:rPr>
           </w:pPr>
-          <w:hyperlink w:anchor="_Toc219844229" w:history="1">
+          <w:hyperlink w:anchor="_Toc220345374" w:history="1">
             <w:r>
               <w:rPr>
                 <w:rStyle w:val="Hipervnculo"/>
@@ -483,7 +492,7 @@
                 <w:noProof/>
                 <w:webHidden/>
               </w:rPr>
-              <w:instrText xml:space="preserve"> PAGEREF _Toc219844229 \h </w:instrText>
+              <w:instrText xml:space="preserve"> PAGEREF _Toc220345374 \h </w:instrText>
             </w:r>
             <w:r>
               <w:rPr>
@@ -534,7 +543,7 @@
               <w14:ligatures w14:val="standardContextual"/>
             </w:rPr>
           </w:pPr>
-          <w:hyperlink w:anchor="_Toc219844230" w:history="1">
+          <w:hyperlink w:anchor="_Toc220345375" w:history="1">
             <w:r>
               <w:rPr>
                 <w:rStyle w:val="Hipervnculo"/>
@@ -584,7 +593,7 @@
                 <w:noProof/>
                 <w:webHidden/>
               </w:rPr>
-              <w:instrText xml:space="preserve"> PAGEREF _Toc219844230 \h </w:instrText>
+              <w:instrText xml:space="preserve"> PAGEREF _Toc220345375 \h </w:instrText>
             </w:r>
             <w:r>
               <w:rPr>
@@ -635,7 +644,7 @@
               <w14:ligatures w14:val="standardContextual"/>
             </w:rPr>
           </w:pPr>
-          <w:hyperlink w:anchor="_Toc219844231" w:history="1">
+          <w:hyperlink w:anchor="_Toc220345376" w:history="1">
             <w:r>
               <w:rPr>
                 <w:rStyle w:val="Hipervnculo"/>
@@ -685,7 +694,7 @@
                 <w:noProof/>
                 <w:webHidden/>
               </w:rPr>
-              <w:instrText xml:space="preserve"> PAGEREF _Toc219844231 \h </w:instrText>
+              <w:instrText xml:space="preserve"> PAGEREF _Toc220345376 \h </w:instrText>
             </w:r>
             <w:r>
               <w:rPr>
@@ -736,7 +745,7 @@
               <w14:ligatures w14:val="standardContextual"/>
             </w:rPr>
           </w:pPr>
-          <w:hyperlink w:anchor="_Toc219844232" w:history="1">
+          <w:hyperlink w:anchor="_Toc220345377" w:history="1">
             <w:r>
               <w:rPr>
                 <w:rStyle w:val="Hipervnculo"/>
@@ -788,7 +797,7 @@
                 <w:noProof/>
                 <w:webHidden/>
               </w:rPr>
-              <w:instrText xml:space="preserve"> PAGEREF _Toc219844232 \h </w:instrText>
+              <w:instrText xml:space="preserve"> PAGEREF _Toc220345377 \h </w:instrText>
             </w:r>
             <w:r>
               <w:rPr>
@@ -839,7 +848,7 @@
               <w14:ligatures w14:val="standardContextual"/>
             </w:rPr>
           </w:pPr>
-          <w:hyperlink w:anchor="_Toc219844233" w:history="1">
+          <w:hyperlink w:anchor="_Toc220345378" w:history="1">
             <w:r>
               <w:rPr>
                 <w:rStyle w:val="Hipervnculo"/>
@@ -891,7 +900,7 @@
                 <w:noProof/>
                 <w:webHidden/>
               </w:rPr>
-              <w:instrText xml:space="preserve"> PAGEREF _Toc219844233 \h </w:instrText>
+              <w:instrText xml:space="preserve"> PAGEREF _Toc220345378 \h </w:instrText>
             </w:r>
             <w:r>
               <w:rPr>
@@ -942,7 +951,7 @@
               <w14:ligatures w14:val="standardContextual"/>
             </w:rPr>
           </w:pPr>
-          <w:hyperlink w:anchor="_Toc219844234" w:history="1">
+          <w:hyperlink w:anchor="_Toc220345379" w:history="1">
             <w:r>
               <w:rPr>
                 <w:rStyle w:val="Hipervnculo"/>
@@ -994,7 +1003,7 @@
                 <w:noProof/>
                 <w:webHidden/>
               </w:rPr>
-              <w:instrText xml:space="preserve"> PAGEREF _Toc219844234 \h </w:instrText>
+              <w:instrText xml:space="preserve"> PAGEREF _Toc220345379 \h </w:instrText>
             </w:r>
             <w:r>
               <w:rPr>
@@ -1014,7 +1023,7 @@
                 <w:noProof/>
                 <w:webHidden/>
               </w:rPr>
-              <w:t>3</w:t>
+              <w:t>4</w:t>
             </w:r>
             <w:r>
               <w:rPr>
@@ -1045,7 +1054,7 @@
               <w14:ligatures w14:val="standardContextual"/>
             </w:rPr>
           </w:pPr>
-          <w:hyperlink w:anchor="_Toc219844235" w:history="1">
+          <w:hyperlink w:anchor="_Toc220345380" w:history="1">
             <w:r>
               <w:rPr>
                 <w:rStyle w:val="Hipervnculo"/>
@@ -1097,7 +1106,7 @@
                 <w:noProof/>
                 <w:webHidden/>
               </w:rPr>
-              <w:instrText xml:space="preserve"> PAGEREF _Toc219844235 \h </w:instrText>
+              <w:instrText xml:space="preserve"> PAGEREF _Toc220345380 \h </w:instrText>
             </w:r>
             <w:r>
               <w:rPr>
@@ -1146,7 +1155,7 @@
               <w14:ligatures w14:val="standardContextual"/>
             </w:rPr>
           </w:pPr>
-          <w:hyperlink w:anchor="_Toc219844236" w:history="1">
+          <w:hyperlink w:anchor="_Toc220345381" w:history="1">
             <w:r>
               <w:rPr>
                 <w:rStyle w:val="Hipervnculo"/>
@@ -1196,7 +1205,7 @@
                 <w:noProof/>
                 <w:webHidden/>
               </w:rPr>
-              <w:instrText xml:space="preserve"> PAGEREF _Toc219844236 \h </w:instrText>
+              <w:instrText xml:space="preserve"> PAGEREF _Toc220345381 \h </w:instrText>
             </w:r>
             <w:r>
               <w:rPr>
@@ -1245,7 +1254,7 @@
               <w14:ligatures w14:val="standardContextual"/>
             </w:rPr>
           </w:pPr>
-          <w:hyperlink w:anchor="_Toc219844237" w:history="1">
+          <w:hyperlink w:anchor="_Toc220345382" w:history="1">
             <w:r>
               <w:rPr>
                 <w:rStyle w:val="Hipervnculo"/>
@@ -1295,7 +1304,7 @@
                 <w:noProof/>
                 <w:webHidden/>
               </w:rPr>
-              <w:instrText xml:space="preserve"> PAGEREF _Toc219844237 \h </w:instrText>
+              <w:instrText xml:space="preserve"> PAGEREF _Toc220345382 \h </w:instrText>
             </w:r>
             <w:r>
               <w:rPr>
@@ -1346,12 +1355,13 @@
               <w14:ligatures w14:val="standardContextual"/>
             </w:rPr>
           </w:pPr>
-          <w:hyperlink w:anchor="_Toc219844238" w:history="1">
+          <w:hyperlink w:anchor="_Toc220345383" w:history="1">
             <w:r>
               <w:rPr>
                 <w:rStyle w:val="Hipervnculo"/>
                 <w:rFonts w:eastAsia="Noto Sans Symbols" w:cs="Times New Roman"/>
                 <w:noProof/>
+                <w:lang w:val="es-CL"/>
               </w:rPr>
               <w:t>●</w:t>
             </w:r>
@@ -1374,8 +1384,9 @@
               <w:rPr>
                 <w:rStyle w:val="Hipervnculo"/>
                 <w:noProof/>
-              </w:rPr>
-              <w:t>Diagramas</w:t>
+                <w:lang w:val="es-CL"/>
+              </w:rPr>
+              <w:t>Decisiones Arquitectónicas Clave</w:t>
             </w:r>
             <w:r>
               <w:rPr>
@@ -1396,7 +1407,7 @@
                 <w:noProof/>
                 <w:webHidden/>
               </w:rPr>
-              <w:instrText xml:space="preserve"> PAGEREF _Toc219844238 \h </w:instrText>
+              <w:instrText xml:space="preserve"> PAGEREF _Toc220345383 \h </w:instrText>
             </w:r>
             <w:r>
               <w:rPr>
@@ -1417,204 +1428,6 @@
                 <w:webHidden/>
               </w:rPr>
               <w:t>5</w:t>
-            </w:r>
-            <w:r>
-              <w:rPr>
-                <w:noProof/>
-                <w:webHidden/>
-              </w:rPr>
-              <w:fldChar w:fldCharType="end"/>
-            </w:r>
-          </w:hyperlink>
-        </w:p>
-        <w:p>
-          <w:pPr>
-            <w:pStyle w:val="TDC2"/>
-            <w:tabs>
-              <w:tab w:val="left" w:pos="600"/>
-              <w:tab w:val="right" w:leader="dot" w:pos="9030"/>
-            </w:tabs>
-            <w:rPr>
-              <w:rFonts w:asciiTheme="minorHAnsi" w:eastAsiaTheme="minorEastAsia" w:hAnsiTheme="minorHAnsi" w:cstheme="minorBidi"/>
-              <w:smallCaps w:val="0"/>
-              <w:noProof/>
-              <w:kern w:val="2"/>
-              <w:sz w:val="24"/>
-              <w:szCs w:val="24"/>
-              <w:lang w:val="es-CL" w:eastAsia="es-CL"/>
-              <w14:ligatures w14:val="standardContextual"/>
-            </w:rPr>
-          </w:pPr>
-          <w:hyperlink w:anchor="_Toc219844239" w:history="1">
-            <w:r>
-              <w:rPr>
-                <w:rStyle w:val="Hipervnculo"/>
-                <w:rFonts w:ascii="Courier New" w:eastAsia="Courier New" w:hAnsi="Courier New" w:cs="Courier New"/>
-                <w:noProof/>
-                <w:lang w:val="es-CL"/>
-              </w:rPr>
-              <w:t>o</w:t>
-            </w:r>
-            <w:r>
-              <w:rPr>
-                <w:rFonts w:asciiTheme="minorHAnsi" w:eastAsiaTheme="minorEastAsia" w:hAnsiTheme="minorHAnsi" w:cstheme="minorBidi"/>
-                <w:smallCaps w:val="0"/>
-                <w:noProof/>
-                <w:kern w:val="2"/>
-                <w:sz w:val="24"/>
-                <w:szCs w:val="24"/>
-                <w:lang w:val="es-CL" w:eastAsia="es-CL"/>
-                <w14:ligatures w14:val="standardContextual"/>
-              </w:rPr>
-              <w:tab/>
-            </w:r>
-            <w:r>
-              <w:rPr>
-                <w:rStyle w:val="Hipervnculo"/>
-                <w:noProof/>
-                <w:lang w:val="es-CL"/>
-              </w:rPr>
-              <w:t>Figura 1: Diagrama de Arquitectura Lógica (Flujo de Datos SAPD-CM-ML)</w:t>
-            </w:r>
-            <w:r>
-              <w:rPr>
-                <w:noProof/>
-                <w:webHidden/>
-              </w:rPr>
-              <w:tab/>
-            </w:r>
-            <w:r>
-              <w:rPr>
-                <w:noProof/>
-                <w:webHidden/>
-              </w:rPr>
-              <w:fldChar w:fldCharType="begin"/>
-            </w:r>
-            <w:r>
-              <w:rPr>
-                <w:noProof/>
-                <w:webHidden/>
-              </w:rPr>
-              <w:instrText xml:space="preserve"> PAGEREF _Toc219844239 \h </w:instrText>
-            </w:r>
-            <w:r>
-              <w:rPr>
-                <w:noProof/>
-                <w:webHidden/>
-              </w:rPr>
-            </w:r>
-            <w:r>
-              <w:rPr>
-                <w:noProof/>
-                <w:webHidden/>
-              </w:rPr>
-              <w:fldChar w:fldCharType="separate"/>
-            </w:r>
-            <w:r>
-              <w:rPr>
-                <w:noProof/>
-                <w:webHidden/>
-              </w:rPr>
-              <w:t>5</w:t>
-            </w:r>
-            <w:r>
-              <w:rPr>
-                <w:noProof/>
-                <w:webHidden/>
-              </w:rPr>
-              <w:fldChar w:fldCharType="end"/>
-            </w:r>
-          </w:hyperlink>
-        </w:p>
-        <w:p>
-          <w:pPr>
-            <w:pStyle w:val="TDC2"/>
-            <w:tabs>
-              <w:tab w:val="left" w:pos="600"/>
-              <w:tab w:val="right" w:leader="dot" w:pos="9030"/>
-            </w:tabs>
-            <w:rPr>
-              <w:rFonts w:asciiTheme="minorHAnsi" w:eastAsiaTheme="minorEastAsia" w:hAnsiTheme="minorHAnsi" w:cstheme="minorBidi"/>
-              <w:smallCaps w:val="0"/>
-              <w:noProof/>
-              <w:kern w:val="2"/>
-              <w:sz w:val="24"/>
-              <w:szCs w:val="24"/>
-              <w:lang w:val="es-CL" w:eastAsia="es-CL"/>
-              <w14:ligatures w14:val="standardContextual"/>
-            </w:rPr>
-          </w:pPr>
-          <w:hyperlink w:anchor="_Toc219844240" w:history="1">
-            <w:r>
-              <w:rPr>
-                <w:rStyle w:val="Hipervnculo"/>
-                <w:rFonts w:ascii="Courier New" w:eastAsia="Courier New" w:hAnsi="Courier New" w:cs="Courier New"/>
-                <w:noProof/>
-                <w:lang w:val="es-CL"/>
-              </w:rPr>
-              <w:t>o</w:t>
-            </w:r>
-            <w:r>
-              <w:rPr>
-                <w:rFonts w:asciiTheme="minorHAnsi" w:eastAsiaTheme="minorEastAsia" w:hAnsiTheme="minorHAnsi" w:cstheme="minorBidi"/>
-                <w:smallCaps w:val="0"/>
-                <w:noProof/>
-                <w:kern w:val="2"/>
-                <w:sz w:val="24"/>
-                <w:szCs w:val="24"/>
-                <w:lang w:val="es-CL" w:eastAsia="es-CL"/>
-                <w14:ligatures w14:val="standardContextual"/>
-              </w:rPr>
-              <w:tab/>
-            </w:r>
-            <w:r>
-              <w:rPr>
-                <w:rStyle w:val="Hipervnculo"/>
-                <w:noProof/>
-                <w:lang w:val="es-CL"/>
-              </w:rPr>
-              <w:t>Figura 2: Diagrama de Casos de Uso (Interacción Actor-Sistema)</w:t>
-            </w:r>
-            <w:r>
-              <w:rPr>
-                <w:noProof/>
-                <w:webHidden/>
-              </w:rPr>
-              <w:tab/>
-            </w:r>
-            <w:r>
-              <w:rPr>
-                <w:noProof/>
-                <w:webHidden/>
-              </w:rPr>
-              <w:fldChar w:fldCharType="begin"/>
-            </w:r>
-            <w:r>
-              <w:rPr>
-                <w:noProof/>
-                <w:webHidden/>
-              </w:rPr>
-              <w:instrText xml:space="preserve"> PAGEREF _Toc219844240 \h </w:instrText>
-            </w:r>
-            <w:r>
-              <w:rPr>
-                <w:noProof/>
-                <w:webHidden/>
-              </w:rPr>
-            </w:r>
-            <w:r>
-              <w:rPr>
-                <w:noProof/>
-                <w:webHidden/>
-              </w:rPr>
-              <w:fldChar w:fldCharType="separate"/>
-            </w:r>
-            <w:r>
-              <w:rPr>
-                <w:noProof/>
-                <w:webHidden/>
-              </w:rPr>
-              <w:t>6</w:t>
             </w:r>
             <w:r>
               <w:rPr>
@@ -1645,13 +1458,12 @@
               <w14:ligatures w14:val="standardContextual"/>
             </w:rPr>
           </w:pPr>
-          <w:hyperlink w:anchor="_Toc219844241" w:history="1">
+          <w:hyperlink w:anchor="_Toc220345384" w:history="1">
             <w:r>
               <w:rPr>
                 <w:rStyle w:val="Hipervnculo"/>
                 <w:rFonts w:eastAsia="Noto Sans Symbols" w:cs="Times New Roman"/>
                 <w:noProof/>
-                <w:lang w:val="es-CL"/>
               </w:rPr>
               <w:t>●</w:t>
             </w:r>
@@ -1674,9 +1486,8 @@
               <w:rPr>
                 <w:rStyle w:val="Hipervnculo"/>
                 <w:noProof/>
-                <w:lang w:val="es-CL"/>
-              </w:rPr>
-              <w:t>Tamaño y desempeño</w:t>
+              </w:rPr>
+              <w:t>Componentes del Sistema (Responsabilidades)</w:t>
             </w:r>
             <w:r>
               <w:rPr>
@@ -1697,7 +1508,7 @@
                 <w:noProof/>
                 <w:webHidden/>
               </w:rPr>
-              <w:instrText xml:space="preserve"> PAGEREF _Toc219844241 \h </w:instrText>
+              <w:instrText xml:space="preserve"> PAGEREF _Toc220345384 \h </w:instrText>
             </w:r>
             <w:r>
               <w:rPr>
@@ -1717,7 +1528,7 @@
                 <w:noProof/>
                 <w:webHidden/>
               </w:rPr>
-              <w:t>6</w:t>
+              <w:t>5</w:t>
             </w:r>
             <w:r>
               <w:rPr>
@@ -1748,7 +1559,7 @@
               <w14:ligatures w14:val="standardContextual"/>
             </w:rPr>
           </w:pPr>
-          <w:hyperlink w:anchor="_Toc219844242" w:history="1">
+          <w:hyperlink w:anchor="_Toc220345385" w:history="1">
             <w:r>
               <w:rPr>
                 <w:rStyle w:val="Hipervnculo"/>
@@ -1779,6 +1590,511 @@
                 <w:noProof/>
                 <w:lang w:val="es-CL"/>
               </w:rPr>
+              <w:t>Vista de Despliegue (Entorno de Ejecución)</w:t>
+            </w:r>
+            <w:r>
+              <w:rPr>
+                <w:noProof/>
+                <w:webHidden/>
+              </w:rPr>
+              <w:tab/>
+            </w:r>
+            <w:r>
+              <w:rPr>
+                <w:noProof/>
+                <w:webHidden/>
+              </w:rPr>
+              <w:fldChar w:fldCharType="begin"/>
+            </w:r>
+            <w:r>
+              <w:rPr>
+                <w:noProof/>
+                <w:webHidden/>
+              </w:rPr>
+              <w:instrText xml:space="preserve"> PAGEREF _Toc220345385 \h </w:instrText>
+            </w:r>
+            <w:r>
+              <w:rPr>
+                <w:noProof/>
+                <w:webHidden/>
+              </w:rPr>
+            </w:r>
+            <w:r>
+              <w:rPr>
+                <w:noProof/>
+                <w:webHidden/>
+              </w:rPr>
+              <w:fldChar w:fldCharType="separate"/>
+            </w:r>
+            <w:r>
+              <w:rPr>
+                <w:noProof/>
+                <w:webHidden/>
+              </w:rPr>
+              <w:t>5</w:t>
+            </w:r>
+            <w:r>
+              <w:rPr>
+                <w:noProof/>
+                <w:webHidden/>
+              </w:rPr>
+              <w:fldChar w:fldCharType="end"/>
+            </w:r>
+          </w:hyperlink>
+        </w:p>
+        <w:p>
+          <w:pPr>
+            <w:pStyle w:val="TDC1"/>
+            <w:tabs>
+              <w:tab w:val="left" w:pos="400"/>
+              <w:tab w:val="right" w:leader="dot" w:pos="9030"/>
+            </w:tabs>
+            <w:rPr>
+              <w:rFonts w:asciiTheme="minorHAnsi" w:eastAsiaTheme="minorEastAsia" w:hAnsiTheme="minorHAnsi" w:cstheme="minorBidi"/>
+              <w:b w:val="0"/>
+              <w:bCs w:val="0"/>
+              <w:caps w:val="0"/>
+              <w:noProof/>
+              <w:kern w:val="2"/>
+              <w:sz w:val="24"/>
+              <w:szCs w:val="24"/>
+              <w:lang w:val="es-CL" w:eastAsia="es-CL"/>
+              <w14:ligatures w14:val="standardContextual"/>
+            </w:rPr>
+          </w:pPr>
+          <w:hyperlink w:anchor="_Toc220345386" w:history="1">
+            <w:r>
+              <w:rPr>
+                <w:rStyle w:val="Hipervnculo"/>
+                <w:rFonts w:eastAsia="Noto Sans Symbols" w:cs="Times New Roman"/>
+                <w:noProof/>
+              </w:rPr>
+              <w:t>●</w:t>
+            </w:r>
+            <w:r>
+              <w:rPr>
+                <w:rFonts w:asciiTheme="minorHAnsi" w:eastAsiaTheme="minorEastAsia" w:hAnsiTheme="minorHAnsi" w:cstheme="minorBidi"/>
+                <w:b w:val="0"/>
+                <w:bCs w:val="0"/>
+                <w:caps w:val="0"/>
+                <w:noProof/>
+                <w:kern w:val="2"/>
+                <w:sz w:val="24"/>
+                <w:szCs w:val="24"/>
+                <w:lang w:val="es-CL" w:eastAsia="es-CL"/>
+                <w14:ligatures w14:val="standardContextual"/>
+              </w:rPr>
+              <w:tab/>
+            </w:r>
+            <w:r>
+              <w:rPr>
+                <w:rStyle w:val="Hipervnculo"/>
+                <w:noProof/>
+              </w:rPr>
+              <w:t>Diagramas</w:t>
+            </w:r>
+            <w:r>
+              <w:rPr>
+                <w:noProof/>
+                <w:webHidden/>
+              </w:rPr>
+              <w:tab/>
+            </w:r>
+            <w:r>
+              <w:rPr>
+                <w:noProof/>
+                <w:webHidden/>
+              </w:rPr>
+              <w:fldChar w:fldCharType="begin"/>
+            </w:r>
+            <w:r>
+              <w:rPr>
+                <w:noProof/>
+                <w:webHidden/>
+              </w:rPr>
+              <w:instrText xml:space="preserve"> PAGEREF _Toc220345386 \h </w:instrText>
+            </w:r>
+            <w:r>
+              <w:rPr>
+                <w:noProof/>
+                <w:webHidden/>
+              </w:rPr>
+            </w:r>
+            <w:r>
+              <w:rPr>
+                <w:noProof/>
+                <w:webHidden/>
+              </w:rPr>
+              <w:fldChar w:fldCharType="separate"/>
+            </w:r>
+            <w:r>
+              <w:rPr>
+                <w:noProof/>
+                <w:webHidden/>
+              </w:rPr>
+              <w:t>6</w:t>
+            </w:r>
+            <w:r>
+              <w:rPr>
+                <w:noProof/>
+                <w:webHidden/>
+              </w:rPr>
+              <w:fldChar w:fldCharType="end"/>
+            </w:r>
+          </w:hyperlink>
+        </w:p>
+        <w:p>
+          <w:pPr>
+            <w:pStyle w:val="TDC2"/>
+            <w:tabs>
+              <w:tab w:val="left" w:pos="600"/>
+              <w:tab w:val="right" w:leader="dot" w:pos="9030"/>
+            </w:tabs>
+            <w:rPr>
+              <w:rFonts w:asciiTheme="minorHAnsi" w:eastAsiaTheme="minorEastAsia" w:hAnsiTheme="minorHAnsi" w:cstheme="minorBidi"/>
+              <w:smallCaps w:val="0"/>
+              <w:noProof/>
+              <w:kern w:val="2"/>
+              <w:sz w:val="24"/>
+              <w:szCs w:val="24"/>
+              <w:lang w:val="es-CL" w:eastAsia="es-CL"/>
+              <w14:ligatures w14:val="standardContextual"/>
+            </w:rPr>
+          </w:pPr>
+          <w:hyperlink w:anchor="_Toc220345387" w:history="1">
+            <w:r>
+              <w:rPr>
+                <w:rStyle w:val="Hipervnculo"/>
+                <w:rFonts w:ascii="Courier New" w:eastAsia="Courier New" w:hAnsi="Courier New" w:cs="Courier New"/>
+                <w:noProof/>
+                <w:lang w:val="es-CL"/>
+              </w:rPr>
+              <w:t>o</w:t>
+            </w:r>
+            <w:r>
+              <w:rPr>
+                <w:rFonts w:asciiTheme="minorHAnsi" w:eastAsiaTheme="minorEastAsia" w:hAnsiTheme="minorHAnsi" w:cstheme="minorBidi"/>
+                <w:smallCaps w:val="0"/>
+                <w:noProof/>
+                <w:kern w:val="2"/>
+                <w:sz w:val="24"/>
+                <w:szCs w:val="24"/>
+                <w:lang w:val="es-CL" w:eastAsia="es-CL"/>
+                <w14:ligatures w14:val="standardContextual"/>
+              </w:rPr>
+              <w:tab/>
+            </w:r>
+            <w:r>
+              <w:rPr>
+                <w:rStyle w:val="Hipervnculo"/>
+                <w:noProof/>
+                <w:lang w:val="es-CL"/>
+              </w:rPr>
+              <w:t>Figura 1: Diagrama de Arquitectura Lógica (Flujo de Datos SAPD-CM-ML)</w:t>
+            </w:r>
+            <w:r>
+              <w:rPr>
+                <w:noProof/>
+                <w:webHidden/>
+              </w:rPr>
+              <w:tab/>
+            </w:r>
+            <w:r>
+              <w:rPr>
+                <w:noProof/>
+                <w:webHidden/>
+              </w:rPr>
+              <w:fldChar w:fldCharType="begin"/>
+            </w:r>
+            <w:r>
+              <w:rPr>
+                <w:noProof/>
+                <w:webHidden/>
+              </w:rPr>
+              <w:instrText xml:space="preserve"> PAGEREF _Toc220345387 \h </w:instrText>
+            </w:r>
+            <w:r>
+              <w:rPr>
+                <w:noProof/>
+                <w:webHidden/>
+              </w:rPr>
+            </w:r>
+            <w:r>
+              <w:rPr>
+                <w:noProof/>
+                <w:webHidden/>
+              </w:rPr>
+              <w:fldChar w:fldCharType="separate"/>
+            </w:r>
+            <w:r>
+              <w:rPr>
+                <w:noProof/>
+                <w:webHidden/>
+              </w:rPr>
+              <w:t>6</w:t>
+            </w:r>
+            <w:r>
+              <w:rPr>
+                <w:noProof/>
+                <w:webHidden/>
+              </w:rPr>
+              <w:fldChar w:fldCharType="end"/>
+            </w:r>
+          </w:hyperlink>
+        </w:p>
+        <w:p>
+          <w:pPr>
+            <w:pStyle w:val="TDC2"/>
+            <w:tabs>
+              <w:tab w:val="left" w:pos="600"/>
+              <w:tab w:val="right" w:leader="dot" w:pos="9030"/>
+            </w:tabs>
+            <w:rPr>
+              <w:rFonts w:asciiTheme="minorHAnsi" w:eastAsiaTheme="minorEastAsia" w:hAnsiTheme="minorHAnsi" w:cstheme="minorBidi"/>
+              <w:smallCaps w:val="0"/>
+              <w:noProof/>
+              <w:kern w:val="2"/>
+              <w:sz w:val="24"/>
+              <w:szCs w:val="24"/>
+              <w:lang w:val="es-CL" w:eastAsia="es-CL"/>
+              <w14:ligatures w14:val="standardContextual"/>
+            </w:rPr>
+          </w:pPr>
+          <w:hyperlink w:anchor="_Toc220345388" w:history="1">
+            <w:r>
+              <w:rPr>
+                <w:rStyle w:val="Hipervnculo"/>
+                <w:rFonts w:ascii="Courier New" w:eastAsia="Courier New" w:hAnsi="Courier New" w:cs="Courier New"/>
+                <w:noProof/>
+                <w:lang w:val="es-CL"/>
+              </w:rPr>
+              <w:t>o</w:t>
+            </w:r>
+            <w:r>
+              <w:rPr>
+                <w:rFonts w:asciiTheme="minorHAnsi" w:eastAsiaTheme="minorEastAsia" w:hAnsiTheme="minorHAnsi" w:cstheme="minorBidi"/>
+                <w:smallCaps w:val="0"/>
+                <w:noProof/>
+                <w:kern w:val="2"/>
+                <w:sz w:val="24"/>
+                <w:szCs w:val="24"/>
+                <w:lang w:val="es-CL" w:eastAsia="es-CL"/>
+                <w14:ligatures w14:val="standardContextual"/>
+              </w:rPr>
+              <w:tab/>
+            </w:r>
+            <w:r>
+              <w:rPr>
+                <w:rStyle w:val="Hipervnculo"/>
+                <w:noProof/>
+                <w:lang w:val="es-CL"/>
+              </w:rPr>
+              <w:t>Figura 2: Diagrama de Casos de Uso (Interacción Actor-Sistema)</w:t>
+            </w:r>
+            <w:r>
+              <w:rPr>
+                <w:noProof/>
+                <w:webHidden/>
+              </w:rPr>
+              <w:tab/>
+            </w:r>
+            <w:r>
+              <w:rPr>
+                <w:noProof/>
+                <w:webHidden/>
+              </w:rPr>
+              <w:fldChar w:fldCharType="begin"/>
+            </w:r>
+            <w:r>
+              <w:rPr>
+                <w:noProof/>
+                <w:webHidden/>
+              </w:rPr>
+              <w:instrText xml:space="preserve"> PAGEREF _Toc220345388 \h </w:instrText>
+            </w:r>
+            <w:r>
+              <w:rPr>
+                <w:noProof/>
+                <w:webHidden/>
+              </w:rPr>
+            </w:r>
+            <w:r>
+              <w:rPr>
+                <w:noProof/>
+                <w:webHidden/>
+              </w:rPr>
+              <w:fldChar w:fldCharType="separate"/>
+            </w:r>
+            <w:r>
+              <w:rPr>
+                <w:noProof/>
+                <w:webHidden/>
+              </w:rPr>
+              <w:t>7</w:t>
+            </w:r>
+            <w:r>
+              <w:rPr>
+                <w:noProof/>
+                <w:webHidden/>
+              </w:rPr>
+              <w:fldChar w:fldCharType="end"/>
+            </w:r>
+          </w:hyperlink>
+        </w:p>
+        <w:p>
+          <w:pPr>
+            <w:pStyle w:val="TDC1"/>
+            <w:tabs>
+              <w:tab w:val="left" w:pos="400"/>
+              <w:tab w:val="right" w:leader="dot" w:pos="9030"/>
+            </w:tabs>
+            <w:rPr>
+              <w:rFonts w:asciiTheme="minorHAnsi" w:eastAsiaTheme="minorEastAsia" w:hAnsiTheme="minorHAnsi" w:cstheme="minorBidi"/>
+              <w:b w:val="0"/>
+              <w:bCs w:val="0"/>
+              <w:caps w:val="0"/>
+              <w:noProof/>
+              <w:kern w:val="2"/>
+              <w:sz w:val="24"/>
+              <w:szCs w:val="24"/>
+              <w:lang w:val="es-CL" w:eastAsia="es-CL"/>
+              <w14:ligatures w14:val="standardContextual"/>
+            </w:rPr>
+          </w:pPr>
+          <w:hyperlink w:anchor="_Toc220345389" w:history="1">
+            <w:r>
+              <w:rPr>
+                <w:rStyle w:val="Hipervnculo"/>
+                <w:rFonts w:eastAsia="Noto Sans Symbols" w:cs="Times New Roman"/>
+                <w:noProof/>
+                <w:lang w:val="es-CL"/>
+              </w:rPr>
+              <w:t>●</w:t>
+            </w:r>
+            <w:r>
+              <w:rPr>
+                <w:rFonts w:asciiTheme="minorHAnsi" w:eastAsiaTheme="minorEastAsia" w:hAnsiTheme="minorHAnsi" w:cstheme="minorBidi"/>
+                <w:b w:val="0"/>
+                <w:bCs w:val="0"/>
+                <w:caps w:val="0"/>
+                <w:noProof/>
+                <w:kern w:val="2"/>
+                <w:sz w:val="24"/>
+                <w:szCs w:val="24"/>
+                <w:lang w:val="es-CL" w:eastAsia="es-CL"/>
+                <w14:ligatures w14:val="standardContextual"/>
+              </w:rPr>
+              <w:tab/>
+            </w:r>
+            <w:r>
+              <w:rPr>
+                <w:rStyle w:val="Hipervnculo"/>
+                <w:noProof/>
+                <w:lang w:val="es-CL"/>
+              </w:rPr>
+              <w:t>Tamaño y desempeño</w:t>
+            </w:r>
+            <w:r>
+              <w:rPr>
+                <w:noProof/>
+                <w:webHidden/>
+              </w:rPr>
+              <w:tab/>
+            </w:r>
+            <w:r>
+              <w:rPr>
+                <w:noProof/>
+                <w:webHidden/>
+              </w:rPr>
+              <w:fldChar w:fldCharType="begin"/>
+            </w:r>
+            <w:r>
+              <w:rPr>
+                <w:noProof/>
+                <w:webHidden/>
+              </w:rPr>
+              <w:instrText xml:space="preserve"> PAGEREF _Toc220345389 \h </w:instrText>
+            </w:r>
+            <w:r>
+              <w:rPr>
+                <w:noProof/>
+                <w:webHidden/>
+              </w:rPr>
+            </w:r>
+            <w:r>
+              <w:rPr>
+                <w:noProof/>
+                <w:webHidden/>
+              </w:rPr>
+              <w:fldChar w:fldCharType="separate"/>
+            </w:r>
+            <w:r>
+              <w:rPr>
+                <w:noProof/>
+                <w:webHidden/>
+              </w:rPr>
+              <w:t>7</w:t>
+            </w:r>
+            <w:r>
+              <w:rPr>
+                <w:noProof/>
+                <w:webHidden/>
+              </w:rPr>
+              <w:fldChar w:fldCharType="end"/>
+            </w:r>
+          </w:hyperlink>
+        </w:p>
+        <w:p>
+          <w:pPr>
+            <w:pStyle w:val="TDC1"/>
+            <w:tabs>
+              <w:tab w:val="left" w:pos="400"/>
+              <w:tab w:val="right" w:leader="dot" w:pos="9030"/>
+            </w:tabs>
+            <w:rPr>
+              <w:rFonts w:asciiTheme="minorHAnsi" w:eastAsiaTheme="minorEastAsia" w:hAnsiTheme="minorHAnsi" w:cstheme="minorBidi"/>
+              <w:b w:val="0"/>
+              <w:bCs w:val="0"/>
+              <w:caps w:val="0"/>
+              <w:noProof/>
+              <w:kern w:val="2"/>
+              <w:sz w:val="24"/>
+              <w:szCs w:val="24"/>
+              <w:lang w:val="es-CL" w:eastAsia="es-CL"/>
+              <w14:ligatures w14:val="standardContextual"/>
+            </w:rPr>
+          </w:pPr>
+          <w:hyperlink w:anchor="_Toc220345390" w:history="1">
+            <w:r>
+              <w:rPr>
+                <w:rStyle w:val="Hipervnculo"/>
+                <w:rFonts w:eastAsia="Noto Sans Symbols" w:cs="Times New Roman"/>
+                <w:noProof/>
+                <w:lang w:val="es-CL"/>
+              </w:rPr>
+              <w:t>●</w:t>
+            </w:r>
+            <w:r>
+              <w:rPr>
+                <w:rFonts w:asciiTheme="minorHAnsi" w:eastAsiaTheme="minorEastAsia" w:hAnsiTheme="minorHAnsi" w:cstheme="minorBidi"/>
+                <w:b w:val="0"/>
+                <w:bCs w:val="0"/>
+                <w:caps w:val="0"/>
+                <w:noProof/>
+                <w:kern w:val="2"/>
+                <w:sz w:val="24"/>
+                <w:szCs w:val="24"/>
+                <w:lang w:val="es-CL" w:eastAsia="es-CL"/>
+                <w14:ligatures w14:val="standardContextual"/>
+              </w:rPr>
+              <w:tab/>
+            </w:r>
+            <w:r>
+              <w:rPr>
+                <w:rStyle w:val="Hipervnculo"/>
+                <w:noProof/>
+                <w:lang w:val="es-CL"/>
+              </w:rPr>
               <w:t>Calidad</w:t>
             </w:r>
             <w:r>
@@ -1800,7 +2116,7 @@
                 <w:noProof/>
                 <w:webHidden/>
               </w:rPr>
-              <w:instrText xml:space="preserve"> PAGEREF _Toc219844242 \h </w:instrText>
+              <w:instrText xml:space="preserve"> PAGEREF _Toc220345390 \h </w:instrText>
             </w:r>
             <w:r>
               <w:rPr>
@@ -1821,6 +2137,109 @@
                 <w:webHidden/>
               </w:rPr>
               <w:t>7</w:t>
+            </w:r>
+            <w:r>
+              <w:rPr>
+                <w:noProof/>
+                <w:webHidden/>
+              </w:rPr>
+              <w:fldChar w:fldCharType="end"/>
+            </w:r>
+          </w:hyperlink>
+        </w:p>
+        <w:p>
+          <w:pPr>
+            <w:pStyle w:val="TDC1"/>
+            <w:tabs>
+              <w:tab w:val="left" w:pos="400"/>
+              <w:tab w:val="right" w:leader="dot" w:pos="9030"/>
+            </w:tabs>
+            <w:rPr>
+              <w:rFonts w:asciiTheme="minorHAnsi" w:eastAsiaTheme="minorEastAsia" w:hAnsiTheme="minorHAnsi" w:cstheme="minorBidi"/>
+              <w:b w:val="0"/>
+              <w:bCs w:val="0"/>
+              <w:caps w:val="0"/>
+              <w:noProof/>
+              <w:kern w:val="2"/>
+              <w:sz w:val="24"/>
+              <w:szCs w:val="24"/>
+              <w:lang w:val="es-CL" w:eastAsia="es-CL"/>
+              <w14:ligatures w14:val="standardContextual"/>
+            </w:rPr>
+          </w:pPr>
+          <w:hyperlink w:anchor="_Toc220345391" w:history="1">
+            <w:r>
+              <w:rPr>
+                <w:rStyle w:val="Hipervnculo"/>
+                <w:rFonts w:eastAsia="Noto Sans Symbols" w:cs="Times New Roman"/>
+                <w:noProof/>
+                <w:lang w:val="es-CL"/>
+              </w:rPr>
+              <w:t>●</w:t>
+            </w:r>
+            <w:r>
+              <w:rPr>
+                <w:rFonts w:asciiTheme="minorHAnsi" w:eastAsiaTheme="minorEastAsia" w:hAnsiTheme="minorHAnsi" w:cstheme="minorBidi"/>
+                <w:b w:val="0"/>
+                <w:bCs w:val="0"/>
+                <w:caps w:val="0"/>
+                <w:noProof/>
+                <w:kern w:val="2"/>
+                <w:sz w:val="24"/>
+                <w:szCs w:val="24"/>
+                <w:lang w:val="es-CL" w:eastAsia="es-CL"/>
+                <w14:ligatures w14:val="standardContextual"/>
+              </w:rPr>
+              <w:tab/>
+            </w:r>
+            <w:r>
+              <w:rPr>
+                <w:rStyle w:val="Hipervnculo"/>
+                <w:noProof/>
+                <w:lang w:val="es-CL"/>
+              </w:rPr>
+              <w:t>Riesgos Arquitectónicos y Mitigación</w:t>
+            </w:r>
+            <w:r>
+              <w:rPr>
+                <w:noProof/>
+                <w:webHidden/>
+              </w:rPr>
+              <w:tab/>
+            </w:r>
+            <w:r>
+              <w:rPr>
+                <w:noProof/>
+                <w:webHidden/>
+              </w:rPr>
+              <w:fldChar w:fldCharType="begin"/>
+            </w:r>
+            <w:r>
+              <w:rPr>
+                <w:noProof/>
+                <w:webHidden/>
+              </w:rPr>
+              <w:instrText xml:space="preserve"> PAGEREF _Toc220345391 \h </w:instrText>
+            </w:r>
+            <w:r>
+              <w:rPr>
+                <w:noProof/>
+                <w:webHidden/>
+              </w:rPr>
+            </w:r>
+            <w:r>
+              <w:rPr>
+                <w:noProof/>
+                <w:webHidden/>
+              </w:rPr>
+              <w:fldChar w:fldCharType="separate"/>
+            </w:r>
+            <w:r>
+              <w:rPr>
+                <w:noProof/>
+                <w:webHidden/>
+              </w:rPr>
+              <w:t>8</w:t>
             </w:r>
             <w:r>
               <w:rPr>
@@ -1889,7 +2308,7 @@
       </w:pPr>
       <w:bookmarkStart w:id="3" w:name="_heading=h.cglwlsuhaayd" w:colFirst="0" w:colLast="0"/>
       <w:bookmarkStart w:id="4" w:name="_heading=h.6gnny08mxymo" w:colFirst="0" w:colLast="0"/>
-      <w:bookmarkStart w:id="5" w:name="_Toc219844229"/>
+      <w:bookmarkStart w:id="5" w:name="_Toc220345374"/>
       <w:bookmarkEnd w:id="3"/>
       <w:bookmarkEnd w:id="4"/>
       <w:proofErr w:type="spellStart"/>
@@ -2066,7 +2485,10 @@
               <w:spacing w:after="120"/>
             </w:pPr>
             <w:r>
-              <w:t>1.1</w:t>
+              <w:t>1.</w:t>
+            </w:r>
+            <w:r>
+              <w:t>2</w:t>
             </w:r>
           </w:p>
         </w:tc>
@@ -2230,7 +2652,7 @@
               <w:spacing w:after="120"/>
             </w:pPr>
             <w:r>
-              <w:t xml:space="preserve">17 de </w:t>
+              <w:t xml:space="preserve">23 de </w:t>
             </w:r>
             <w:proofErr w:type="spellStart"/>
             <w:r>
@@ -2305,7 +2727,7 @@
               <w:spacing w:after="120"/>
             </w:pPr>
             <w:r>
-              <w:t xml:space="preserve">21 de </w:t>
+              <w:t xml:space="preserve">29 de </w:t>
             </w:r>
             <w:proofErr w:type="spellStart"/>
             <w:r>
@@ -2484,16 +2906,13 @@
               <w:keepLines/>
               <w:spacing w:after="120"/>
             </w:pPr>
-            <w:r>
-              <w:t xml:space="preserve">15 de </w:t>
-            </w:r>
             <w:proofErr w:type="spellStart"/>
             <w:r>
-              <w:t>enero</w:t>
+              <w:t>Pendiente</w:t>
             </w:r>
             <w:proofErr w:type="spellEnd"/>
             <w:r>
-              <w:t xml:space="preserve"> de 2026</w:t>
+              <w:t xml:space="preserve"> (v1.2)</w:t>
             </w:r>
           </w:p>
         </w:tc>
@@ -2512,7 +2931,7 @@
       <w:pPr>
         <w:pStyle w:val="Ttulo1"/>
       </w:pPr>
-      <w:bookmarkStart w:id="6" w:name="_Toc219844230"/>
+      <w:bookmarkStart w:id="6" w:name="_Toc220345375"/>
       <w:r>
         <w:t xml:space="preserve">Historia de </w:t>
       </w:r>
@@ -2833,6 +3252,12 @@
                 <w:lang w:val="es-CL"/>
               </w:rPr>
             </w:pPr>
+            <w:r>
+              <w:rPr>
+                <w:lang w:val="es-CL"/>
+              </w:rPr>
+              <w:t>23/01/2026</w:t>
+            </w:r>
           </w:p>
         </w:tc>
         <w:tc>
@@ -2847,6 +3272,12 @@
                 <w:lang w:val="es-CL"/>
               </w:rPr>
             </w:pPr>
+            <w:r>
+              <w:rPr>
+                <w:lang w:val="es-CL"/>
+              </w:rPr>
+              <w:t>1.2</w:t>
+            </w:r>
           </w:p>
         </w:tc>
         <w:tc>
@@ -2861,6 +3292,12 @@
                 <w:lang w:val="es-CL"/>
               </w:rPr>
             </w:pPr>
+            <w:r>
+              <w:rPr>
+                <w:lang w:val="es-CL"/>
+              </w:rPr>
+              <w:t>Ajustes de consistencia con ERS: alcance académico, privacidad sin PII, integración Power BI mediante archivo CSV/Excel (sin API), actualización de requisitos de calidad (sin SLA) y alineación con casos de uso.</w:t>
+            </w:r>
           </w:p>
         </w:tc>
         <w:tc>
@@ -2875,6 +3312,12 @@
                 <w:lang w:val="es-CL"/>
               </w:rPr>
             </w:pPr>
+            <w:r>
+              <w:rPr>
+                <w:lang w:val="es-CL"/>
+              </w:rPr>
+              <w:t>Karla A. Bravo</w:t>
+            </w:r>
           </w:p>
         </w:tc>
       </w:tr>
@@ -3020,7 +3463,7 @@
         <w:pStyle w:val="Ttulo1"/>
       </w:pPr>
       <w:bookmarkStart w:id="7" w:name="_heading=h.1fob9te" w:colFirst="0" w:colLast="0"/>
-      <w:bookmarkStart w:id="8" w:name="_Toc219844231"/>
+      <w:bookmarkStart w:id="8" w:name="_Toc220345376"/>
       <w:bookmarkEnd w:id="7"/>
       <w:proofErr w:type="spellStart"/>
       <w:r>
@@ -3041,27 +3484,27 @@
         <w:rPr>
           <w:lang w:val="es-CL"/>
         </w:rPr>
-        <w:t>El propósito de este Documento de Arquitectura de Software (SAD) es proporcionar una descripción técnica detallada y de alto nivel sobre la estructura, los componentes y las interacciones del Sistema de Apoyo al Diagnóstico Temprano de Cáncer de Mama (SAPD-CM-ML). Este documento sirve como guía para la implementación del sistema, permitiendo que las decisiones de diseño —como la selección de algoritmos y el entorno de ejecución en la nube— estén alineadas con los requisitos funcionales y de fiabilidad clínica establecidos en la Fase 2.</w:t>
-      </w:r>
-    </w:p>
-    <w:p>
-      <w:pPr>
-        <w:rPr>
-          <w:lang w:val="es-CL"/>
-        </w:rPr>
-      </w:pPr>
-    </w:p>
-    <w:p>
-      <w:pPr>
-        <w:rPr>
-          <w:lang w:val="es-CL"/>
-        </w:rPr>
-      </w:pPr>
-      <w:r>
-        <w:rPr>
-          <w:lang w:val="es-CL"/>
-        </w:rPr>
-        <w:t>La arquitectura aquí descrita se centra en garantizar un flujo de datos íntegro desde la entrada de los 30 parámetros morfológicos hasta la visualización de la predicción en el tablero de control, asegurando la trazabilidad y el rendimiento necesario en un entorno de salud digital.</w:t>
+        <w:t>El propósito de este Documento de Arquitectura de Software (DAS) es describir la estructura, componentes e interacciones del Sistema de Apoyo al Diagnóstico Temprano de Cáncer de Mama (SAPD-CM-ML) como prototipo académico. La arquitectura propuesta guía la implementación y asegura alineación con el documento ERS y con las restricciones del proyecto (presupuesto cero, ejecución individual y metodología en cascada).</w:t>
+      </w:r>
+    </w:p>
+    <w:p>
+      <w:pPr>
+        <w:rPr>
+          <w:lang w:val="es-CL"/>
+        </w:rPr>
+      </w:pPr>
+    </w:p>
+    <w:p>
+      <w:pPr>
+        <w:rPr>
+          <w:lang w:val="es-CL"/>
+        </w:rPr>
+      </w:pPr>
+      <w:r>
+        <w:rPr>
+          <w:lang w:val="es-CL"/>
+        </w:rPr>
+        <w:t>La solución utiliza el dataset Wisconsin Breast Cancer Diagnostic (WDBC) y procesa el ingreso de 30 variables morfológicas para generar una predicción (Benigno/Maligno) y registrar un historial de predicciones sin datos personales (sin PII). Este sistema no reemplaza un diagnóstico médico real ni se integra con sistemas clínicos productivos.</w:t>
       </w:r>
     </w:p>
     <w:p>
@@ -3078,7 +3521,7 @@
           <w:lang w:val="es-CL"/>
         </w:rPr>
       </w:pPr>
-      <w:bookmarkStart w:id="9" w:name="_Toc219844232"/>
+      <w:bookmarkStart w:id="9" w:name="_Toc220345377"/>
       <w:r>
         <w:rPr>
           <w:lang w:val="es-CL"/>
@@ -3189,7 +3632,13 @@
         <w:rPr>
           <w:lang w:val="es-CL"/>
         </w:rPr>
-        <w:t xml:space="preserve"> Estructura de comunicación para el envío de resultados diagnósticos hacia el dashboard de Power BI, permitiendo la monitorización de indicadores clínicos en tiempo real.</w:t>
+        <w:t xml:space="preserve"> </w:t>
+      </w:r>
+      <w:r>
+        <w:rPr>
+          <w:lang w:val="es-CL"/>
+        </w:rPr>
+        <w:t>Generación de un archivo estructurado CSV/Excel con el historial de predicciones y métricas técnicas, el cual es consumido por un dashboard en Power BI mediante refresh manual o programado según el entorno disponible.</w:t>
       </w:r>
     </w:p>
     <w:p>
@@ -3215,7 +3664,100 @@
         <w:rPr>
           <w:lang w:val="es-CL"/>
         </w:rPr>
-        <w:t xml:space="preserve"> Diseño de la capa de interacción que permite al personal de salud ingresar datos morfológicos y recibir resultados de riesgo.</w:t>
+        <w:t xml:space="preserve"> </w:t>
+      </w:r>
+      <w:r>
+        <w:rPr>
+          <w:lang w:val="es-CL"/>
+        </w:rPr>
+        <w:t>Capa de interacción para el usuario del prototipo (estudiante/analista) que permite ingresar las 30 variables morfológicas, validar datos y visualizar el resultado de la inferencia.</w:t>
+      </w:r>
+    </w:p>
+    <w:p>
+      <w:pPr>
+        <w:ind w:left="360"/>
+        <w:rPr>
+          <w:lang w:val="es-CL"/>
+        </w:rPr>
+      </w:pPr>
+    </w:p>
+    <w:p>
+      <w:pPr>
+        <w:ind w:left="360"/>
+        <w:rPr>
+          <w:b/>
+          <w:bCs/>
+        </w:rPr>
+      </w:pPr>
+      <w:r>
+        <w:rPr>
+          <w:b/>
+          <w:bCs/>
+        </w:rPr>
+        <w:t>Fuera de alcance (Out-of-scope):</w:t>
+      </w:r>
+    </w:p>
+    <w:p>
+      <w:pPr>
+        <w:ind w:left="360"/>
+        <w:rPr>
+          <w:b/>
+          <w:bCs/>
+        </w:rPr>
+      </w:pPr>
+    </w:p>
+    <w:p>
+      <w:pPr>
+        <w:pStyle w:val="Prrafodelista"/>
+        <w:numPr>
+          <w:ilvl w:val="0"/>
+          <w:numId w:val="10"/>
+        </w:numPr>
+        <w:rPr>
+          <w:lang w:val="es-CL"/>
+        </w:rPr>
+      </w:pPr>
+      <w:r>
+        <w:rPr>
+          <w:lang w:val="es-CL"/>
+        </w:rPr>
+        <w:t>No integración con sistemas clínicos reales (HIS/RIS/PACS).</w:t>
+      </w:r>
+    </w:p>
+    <w:p>
+      <w:pPr>
+        <w:pStyle w:val="Prrafodelista"/>
+        <w:numPr>
+          <w:ilvl w:val="0"/>
+          <w:numId w:val="10"/>
+        </w:numPr>
+        <w:rPr>
+          <w:lang w:val="es-CL"/>
+        </w:rPr>
+      </w:pPr>
+      <w:r>
+        <w:rPr>
+          <w:lang w:val="es-CL"/>
+        </w:rPr>
+        <w:t>No procesamiento de imágenes médicas (DICOM, mamografías, biopsias).</w:t>
+      </w:r>
+    </w:p>
+    <w:p>
+      <w:pPr>
+        <w:pStyle w:val="Prrafodelista"/>
+        <w:numPr>
+          <w:ilvl w:val="0"/>
+          <w:numId w:val="10"/>
+        </w:numPr>
+        <w:rPr>
+          <w:lang w:val="es-CL"/>
+        </w:rPr>
+      </w:pPr>
+      <w:r>
+        <w:rPr>
+          <w:lang w:val="es-CL"/>
+        </w:rPr>
+        <w:t>No almacenamiento de datos personales de pacientes (PII); solo historial técnico de predicciones.</w:t>
       </w:r>
     </w:p>
     <w:p>
@@ -3253,7 +3795,7 @@
           <w:lang w:val="es-CL"/>
         </w:rPr>
       </w:pPr>
-      <w:bookmarkStart w:id="10" w:name="_Toc219844233"/>
+      <w:bookmarkStart w:id="10" w:name="_Toc220345378"/>
       <w:r>
         <w:rPr>
           <w:lang w:val="es-CL"/>
@@ -3295,7 +3837,76 @@
           <w:rStyle w:val="Referenciasutil"/>
           <w:lang w:val="es-CL"/>
         </w:rPr>
-        <w:t xml:space="preserve">IEEE </w:t>
+        <w:t>IEEE Std 1016-2009: Estándar para descripciones de diseño de software.</w:t>
+      </w:r>
+    </w:p>
+    <w:p>
+      <w:pPr>
+        <w:rPr>
+          <w:rStyle w:val="Referenciasutil"/>
+          <w:lang w:val="es-CL"/>
+        </w:rPr>
+      </w:pPr>
+    </w:p>
+    <w:p>
+      <w:pPr>
+        <w:rPr>
+          <w:rStyle w:val="Referenciasutil"/>
+          <w:lang w:val="es-CL"/>
+        </w:rPr>
+      </w:pPr>
+      <w:r>
+        <w:rPr>
+          <w:rStyle w:val="Referenciasutil"/>
+          <w:lang w:val="es-CL"/>
+        </w:rPr>
+        <w:t>Wisconsin Breast Cancer (Diagnostic) Dataset: Documentación técnica del repositorio UCI Machine Learning.</w:t>
+      </w:r>
+    </w:p>
+    <w:p>
+      <w:pPr>
+        <w:rPr>
+          <w:rStyle w:val="Referenciasutil"/>
+          <w:lang w:val="es-CL"/>
+        </w:rPr>
+      </w:pPr>
+    </w:p>
+    <w:p>
+      <w:pPr>
+        <w:rPr>
+          <w:rStyle w:val="Referenciasutil"/>
+          <w:lang w:val="es-CL"/>
+        </w:rPr>
+      </w:pPr>
+      <w:r>
+        <w:rPr>
+          <w:rStyle w:val="Referenciasutil"/>
+          <w:lang w:val="es-CL"/>
+        </w:rPr>
+        <w:t>Especificación de Requisitos de Software (ERS): Documento de referencia para el alcance funcional del proyecto.</w:t>
+      </w:r>
+    </w:p>
+    <w:p>
+      <w:pPr>
+        <w:rPr>
+          <w:rStyle w:val="Referenciasutil"/>
+          <w:lang w:val="es-CL"/>
+        </w:rPr>
+      </w:pPr>
+    </w:p>
+    <w:p>
+      <w:pPr>
+        <w:rPr>
+          <w:rStyle w:val="Referenciasutil"/>
+          <w:lang w:val="es-CL"/>
+        </w:rPr>
+      </w:pPr>
+      <w:r>
+        <w:rPr>
+          <w:rStyle w:val="Referenciasutil"/>
+          <w:lang w:val="es-CL"/>
+        </w:rPr>
+        <w:t xml:space="preserve">Guía de Documentación SAD (Software </w:t>
       </w:r>
       <w:proofErr w:type="spellStart"/>
       <w:r>
@@ -3303,7 +3914,7 @@
           <w:rStyle w:val="Referenciasutil"/>
           <w:lang w:val="es-CL"/>
         </w:rPr>
-        <w:t>Std</w:t>
+        <w:t>Architecture</w:t>
       </w:r>
       <w:proofErr w:type="spellEnd"/>
       <w:r>
@@ -3311,30 +3922,31 @@
           <w:rStyle w:val="Referenciasutil"/>
           <w:lang w:val="es-CL"/>
         </w:rPr>
-        <w:t xml:space="preserve"> 1016-2009: Estándar para descripciones de diseño de software.</w:t>
-      </w:r>
-    </w:p>
-    <w:p>
-      <w:pPr>
+        <w:t xml:space="preserve"> </w:t>
+      </w:r>
+      <w:proofErr w:type="spellStart"/>
+      <w:r>
         <w:rPr>
           <w:rStyle w:val="Referenciasutil"/>
           <w:lang w:val="es-CL"/>
         </w:rPr>
-      </w:pPr>
-    </w:p>
-    <w:p>
-      <w:pPr>
+        <w:t>Document</w:t>
+      </w:r>
+      <w:proofErr w:type="spellEnd"/>
+      <w:r>
         <w:rPr>
           <w:rStyle w:val="Referenciasutil"/>
           <w:lang w:val="es-CL"/>
         </w:rPr>
-      </w:pPr>
+        <w:t xml:space="preserve">): Estándar académico de Duoc </w:t>
+      </w:r>
       <w:r>
         <w:rPr>
           <w:rStyle w:val="Referenciasutil"/>
           <w:lang w:val="es-CL"/>
         </w:rPr>
-        <w:t>Wisconsin Breast Cancer (Diagnostic) Dataset: Documentación técnica del repositorio UCI Machine Learning.</w:t>
+        <w:lastRenderedPageBreak/>
+        <w:t>UC.</w:t>
       </w:r>
     </w:p>
     <w:p>
@@ -3349,43 +3961,74 @@
       <w:pPr>
         <w:rPr>
           <w:rStyle w:val="Referenciasutil"/>
-          <w:lang w:val="es-CL"/>
         </w:rPr>
       </w:pPr>
       <w:r>
         <w:rPr>
           <w:rStyle w:val="Referenciasutil"/>
-          <w:lang w:val="es-CL"/>
-        </w:rPr>
-        <w:t>Especificación de Requisitos de Software (ERS): Documento de referencia para el alcance funcional del proyecto.</w:t>
+        </w:rPr>
+        <w:t>ISO/IEC/IEEE 42010: Systems and software engineering — Architecture description.</w:t>
       </w:r>
     </w:p>
     <w:p>
       <w:pPr>
         <w:rPr>
           <w:rStyle w:val="Referenciasutil"/>
-          <w:lang w:val="es-CL"/>
-        </w:rPr>
-      </w:pPr>
-    </w:p>
-    <w:p>
-      <w:pPr>
-        <w:rPr>
-          <w:rStyle w:val="Referenciasutil"/>
-          <w:lang w:val="es-CL"/>
-        </w:rPr>
-      </w:pPr>
-      <w:r>
-        <w:rPr>
-          <w:rStyle w:val="Referenciasutil"/>
-          <w:lang w:val="es-CL"/>
-        </w:rPr>
-        <w:t xml:space="preserve">Guía de Documentación SAD (Software </w:t>
+        </w:rPr>
+      </w:pPr>
+    </w:p>
+    <w:p>
+      <w:pPr>
+        <w:pStyle w:val="Ttulo1"/>
+        <w:rPr>
+          <w:lang w:val="es-CL"/>
+        </w:rPr>
+      </w:pPr>
+      <w:bookmarkStart w:id="11" w:name="_Toc220345379"/>
+      <w:r>
+        <w:rPr>
+          <w:lang w:val="es-CL"/>
+        </w:rPr>
+        <w:t>Arquitectura de Software</w:t>
+      </w:r>
+      <w:bookmarkEnd w:id="11"/>
+    </w:p>
+    <w:p>
+      <w:pPr>
+        <w:rPr>
+          <w:lang w:val="es-CL"/>
+        </w:rPr>
+      </w:pPr>
+    </w:p>
+    <w:p>
+      <w:pPr>
+        <w:rPr>
+          <w:lang w:val="es-CL"/>
+        </w:rPr>
+      </w:pPr>
+      <w:r>
+        <w:rPr>
+          <w:lang w:val="es-CL"/>
+        </w:rPr>
+        <w:t>El sistema SAPD-CM-ML se ha diseñado bajo el patrón de Arquitectura en Capas (</w:t>
       </w:r>
       <w:proofErr w:type="spellStart"/>
       <w:r>
         <w:rPr>
-          <w:rStyle w:val="Referenciasutil"/>
+          <w:lang w:val="es-CL"/>
+        </w:rPr>
+        <w:t>Layered</w:t>
+      </w:r>
+      <w:proofErr w:type="spellEnd"/>
+      <w:r>
+        <w:rPr>
+          <w:lang w:val="es-CL"/>
+        </w:rPr>
+        <w:t xml:space="preserve"> </w:t>
+      </w:r>
+      <w:proofErr w:type="spellStart"/>
+      <w:r>
+        <w:rPr>
           <w:lang w:val="es-CL"/>
         </w:rPr>
         <w:t>Architecture</w:t>
@@ -3393,105 +4036,9 @@
       <w:proofErr w:type="spellEnd"/>
       <w:r>
         <w:rPr>
-          <w:rStyle w:val="Referenciasutil"/>
-          <w:lang w:val="es-CL"/>
-        </w:rPr>
-        <w:t xml:space="preserve"> </w:t>
-      </w:r>
-      <w:proofErr w:type="spellStart"/>
-      <w:r>
-        <w:rPr>
-          <w:rStyle w:val="Referenciasutil"/>
-          <w:lang w:val="es-CL"/>
-        </w:rPr>
-        <w:t>Document</w:t>
-      </w:r>
-      <w:proofErr w:type="spellEnd"/>
-      <w:r>
-        <w:rPr>
-          <w:rStyle w:val="Referenciasutil"/>
-          <w:lang w:val="es-CL"/>
-        </w:rPr>
-        <w:t>): Estándar académico de Duoc UC.</w:t>
-      </w:r>
-    </w:p>
-    <w:p>
-      <w:pPr>
-        <w:rPr>
-          <w:rStyle w:val="Referenciasutil"/>
-          <w:lang w:val="es-CL"/>
-        </w:rPr>
-      </w:pPr>
-    </w:p>
-    <w:p>
-      <w:pPr>
-        <w:pStyle w:val="Ttulo1"/>
-        <w:rPr>
-          <w:lang w:val="es-CL"/>
-        </w:rPr>
-      </w:pPr>
-      <w:bookmarkStart w:id="11" w:name="_Toc219844234"/>
-      <w:r>
-        <w:rPr>
-          <w:lang w:val="es-CL"/>
-        </w:rPr>
-        <w:t>Arquitectura de Software</w:t>
-      </w:r>
-      <w:bookmarkEnd w:id="11"/>
-    </w:p>
-    <w:p>
-      <w:pPr>
-        <w:rPr>
-          <w:lang w:val="es-CL"/>
-        </w:rPr>
-      </w:pPr>
-    </w:p>
-    <w:p>
-      <w:pPr>
-        <w:rPr>
-          <w:lang w:val="es-CL"/>
-        </w:rPr>
-      </w:pPr>
-      <w:r>
-        <w:rPr>
-          <w:lang w:val="es-CL"/>
-        </w:rPr>
-        <w:t>El sistema SAPD-CM-ML se ha diseñado bajo el patrón de Arquitectura en Capas (</w:t>
-      </w:r>
-      <w:proofErr w:type="spellStart"/>
-      <w:r>
-        <w:rPr>
-          <w:lang w:val="es-CL"/>
-        </w:rPr>
-        <w:t>Layered</w:t>
-      </w:r>
-      <w:proofErr w:type="spellEnd"/>
-      <w:r>
-        <w:rPr>
-          <w:lang w:val="es-CL"/>
-        </w:rPr>
-        <w:t xml:space="preserve"> </w:t>
-      </w:r>
-      <w:proofErr w:type="spellStart"/>
-      <w:r>
-        <w:rPr>
-          <w:lang w:val="es-CL"/>
-        </w:rPr>
-        <w:t>Architecture</w:t>
-      </w:r>
-      <w:proofErr w:type="spellEnd"/>
-      <w:r>
-        <w:rPr>
-          <w:lang w:val="es-CL"/>
-        </w:rPr>
-        <w:t xml:space="preserve">). Este enfoque permite desacoplar las responsabilidades del sistema en tres niveles lógicos, facilitando el desarrollo modular, el mantenimiento independiente de los componentes y la </w:t>
-      </w:r>
-      <w:r>
-        <w:rPr>
-          <w:lang w:val="es-CL"/>
-        </w:rPr>
-        <w:lastRenderedPageBreak/>
-        <w:t>escalabilidad futura de los modelos de Machine Learning.</w:t>
+          <w:lang w:val="es-CL"/>
+        </w:rPr>
+        <w:t>). Este enfoque permite desacoplar las responsabilidades del sistema en tres niveles lógicos, facilitando el desarrollo modular, el mantenimiento independiente de los componentes y la escalabilidad futura de los modelos de Machine Learning.</w:t>
       </w:r>
     </w:p>
     <w:p>
@@ -3544,7 +4091,13 @@
         <w:rPr>
           <w:lang w:val="es-CL"/>
         </w:rPr>
-        <w:t xml:space="preserve"> Responsable de la persistencia y almacenamiento seguro. Utiliza Google Drive como repositorio central para alojar el Wisconsin Breast Cancer Dataset (archivo data.csv) y los registros históricos de inferencias.</w:t>
+        <w:t xml:space="preserve"> Responsable de la persistencia y almacenamiento seguro. Utiliza Google Drive como repositorio central </w:t>
+      </w:r>
+      <w:r>
+        <w:rPr>
+          <w:lang w:val="es-CL"/>
+        </w:rPr>
+        <w:t>para alojar el dataset Wisconsin WDBC (archivo CSV) y los registros históricos de inferencias (historial de predicciones sin PII).</w:t>
       </w:r>
     </w:p>
     <w:p>
@@ -3614,7 +4167,25 @@
         <w:rPr>
           <w:lang w:val="es-CL"/>
         </w:rPr>
-        <w:t xml:space="preserve"> Punto de interacción con el personal de salud. Se implementa a través de una interfaz de ingreso de parámetros y un Dashboard en Power BI, el cual consume los resultados de la capa lógica para visualizar el diagnóstico de riesgo y las métricas de desempeño del modelo (Recall/Sensibilidad).</w:t>
+        <w:t xml:space="preserve"> </w:t>
+      </w:r>
+      <w:r>
+        <w:rPr>
+          <w:lang w:val="es-CL"/>
+        </w:rPr>
+        <w:t>Punto de interacción con el usuario del prototipo (estudiante/analista)</w:t>
+      </w:r>
+      <w:r>
+        <w:rPr>
+          <w:lang w:val="es-CL"/>
+        </w:rPr>
+        <w:t xml:space="preserve">. Se implementa a través de una interfaz de ingreso de parámetros y un Dashboard en Power BI, el cual consume los resultados de la capa lógica para </w:t>
+      </w:r>
+      <w:r>
+        <w:rPr>
+          <w:lang w:val="es-CL"/>
+        </w:rPr>
+        <w:t>visualizar la predicción (Benigno/Maligno) y métricas técnicas (Recall/Sensibilidad).</w:t>
       </w:r>
     </w:p>
     <w:p>
@@ -3631,7 +4202,7 @@
           <w:lang w:val="es-CL"/>
         </w:rPr>
       </w:pPr>
-      <w:bookmarkStart w:id="12" w:name="_Toc219844235"/>
+      <w:bookmarkStart w:id="12" w:name="_Toc220345380"/>
       <w:r>
         <w:rPr>
           <w:lang w:val="es-CL"/>
@@ -3654,7 +4225,7 @@
           <w:lang w:val="es-CL"/>
         </w:rPr>
       </w:pPr>
-      <w:bookmarkStart w:id="13" w:name="_Toc219844236"/>
+      <w:bookmarkStart w:id="13" w:name="_Toc220345381"/>
       <w:r>
         <w:rPr>
           <w:lang w:val="es-CL"/>
@@ -3680,7 +4251,13 @@
         <w:rPr>
           <w:lang w:val="es-CL"/>
         </w:rPr>
-        <w:t>Los objetivos arquitectónicos están diseñados para garantizar que la solución tecnológica cumpla con el propósito de apoyar el diagnóstico clínico con alta precisión:</w:t>
+        <w:t>Los objetivos arquitectónicos están diseñados para garantizar que la solución cumpla su propósito como prototipo académico de apoyo a la predicción, alineado con el ERS y el criterio de aceptación principal</w:t>
+      </w:r>
+      <w:r>
+        <w:rPr>
+          <w:lang w:val="es-CL"/>
+        </w:rPr>
+        <w:t>:</w:t>
       </w:r>
     </w:p>
     <w:p>
@@ -3707,7 +4284,15 @@
           <w:bCs/>
           <w:lang w:val="es-CL"/>
         </w:rPr>
-        <w:t>Alta Sensibilidad Diagnóstica:</w:t>
+        <w:t>Alta Sensibilidad (Recall) para “Maligno”</w:t>
+      </w:r>
+      <w:r>
+        <w:rPr>
+          <w:b/>
+          <w:bCs/>
+          <w:lang w:val="es-CL"/>
+        </w:rPr>
+        <w:t>:</w:t>
       </w:r>
       <w:r>
         <w:rPr>
@@ -3759,13 +4344,31 @@
           <w:bCs/>
           <w:lang w:val="es-CL"/>
         </w:rPr>
-        <w:t>Respuesta en Tiempo Real:</w:t>
-      </w:r>
-      <w:r>
-        <w:rPr>
-          <w:lang w:val="es-CL"/>
-        </w:rPr>
-        <w:t xml:space="preserve"> Garantizar que la arquitectura soporte la generación de predicciones de riesgo de forma inmediata tras el ingreso de los parámetros morfológicos en la interfaz.</w:t>
+        <w:t>Respuesta Oportuna (Latencia):</w:t>
+      </w:r>
+      <w:r>
+        <w:rPr>
+          <w:lang w:val="es-CL"/>
+        </w:rPr>
+        <w:t xml:space="preserve"> </w:t>
+      </w:r>
+      <w:r>
+        <w:rPr>
+          <w:lang w:val="es-CL"/>
+        </w:rPr>
+        <w:t xml:space="preserve">La arquitectura debe permitir que la inferencia se ejecute de forma oportuna tras el ingreso de variables, con una latencia objetivo </w:t>
+      </w:r>
+      <w:r>
+        <w:rPr>
+          <w:lang w:val="es-CL"/>
+        </w:rPr>
+        <w:t>&lt;</w:t>
+      </w:r>
+      <w:r>
+        <w:rPr>
+          <w:lang w:val="es-CL"/>
+        </w:rPr>
+        <w:t xml:space="preserve"> 3 segundos en el entorno definido (Google Colab o ejecución local).</w:t>
       </w:r>
     </w:p>
     <w:p>
@@ -3785,17 +4388,18 @@
           <w:bCs/>
           <w:lang w:val="es-CL"/>
         </w:rPr>
-        <w:t>Interoperabilidad de Visualización:</w:t>
-      </w:r>
-      <w:r>
-        <w:rPr>
-          <w:lang w:val="es-CL"/>
-        </w:rPr>
-        <w:t xml:space="preserve"> Asegurar una conexión fluida y eficiente entre el motor de inferencia desarrollado en Python y el dashboard de Power BI para el monitoreo de indicadores técnicos y clínicos.</w:t>
-      </w:r>
-    </w:p>
-    <w:p>
-      <w:pPr>
+        <w:t>Integración con Visualización (Power BI):</w:t>
+      </w:r>
+      <w:r>
+        <w:rPr>
+          <w:lang w:val="es-CL"/>
+        </w:rPr>
+        <w:t xml:space="preserve"> Asegurar que los resultados y métricas se exporten a un archivo CSV/Excel (historial de predicciones sin PII) para su consumo en Power BI mediante refresh.</w:t>
+      </w:r>
+    </w:p>
+    <w:p>
+      <w:pPr>
+        <w:ind w:left="360"/>
         <w:rPr>
           <w:lang w:val="es-CL"/>
         </w:rPr>
@@ -3808,7 +4412,7 @@
           <w:lang w:val="es-CL"/>
         </w:rPr>
       </w:pPr>
-      <w:bookmarkStart w:id="14" w:name="_Toc219844237"/>
+      <w:bookmarkStart w:id="14" w:name="_Toc220345382"/>
       <w:r>
         <w:rPr>
           <w:lang w:val="es-CL"/>
@@ -3834,6 +4438,7 @@
         <w:rPr>
           <w:lang w:val="es-CL"/>
         </w:rPr>
+        <w:lastRenderedPageBreak/>
         <w:t>La arquitectura del sistema está sujeta a las siguientes limitaciones de carácter técnico, metodológico y operativo:</w:t>
       </w:r>
     </w:p>
@@ -3939,7 +4544,6 @@
           <w:bCs/>
           <w:lang w:val="es-CL"/>
         </w:rPr>
-        <w:lastRenderedPageBreak/>
         <w:t>Ejecución Individual:</w:t>
       </w:r>
       <w:r>
@@ -3966,17 +4570,18 @@
           <w:bCs/>
           <w:lang w:val="es-CL"/>
         </w:rPr>
-        <w:t>Infraestructura en la Nube:</w:t>
-      </w:r>
-      <w:r>
-        <w:rPr>
-          <w:lang w:val="es-CL"/>
-        </w:rPr>
-        <w:t xml:space="preserve"> La arquitectura depende de la disponibilidad y conectividad de los servicios de Google Cloud para el procesamiento del motor de inferencia y el almacenamiento de datos en Drive.</w:t>
-      </w:r>
-    </w:p>
-    <w:p>
-      <w:pPr>
+        <w:t>Servicios en la nube (Colab/Drive):</w:t>
+      </w:r>
+      <w:r>
+        <w:rPr>
+          <w:lang w:val="es-CL"/>
+        </w:rPr>
+        <w:t xml:space="preserve"> La arquitectura depende de la conectividad y disponibilidad de los servicios utilizados (Google Colab/Google Drive) para ejecución y almacenamiento, sin SLA garantizado por tratarse de un entorno gratuito/académico.</w:t>
+      </w:r>
+    </w:p>
+    <w:p>
+      <w:pPr>
+        <w:ind w:left="360"/>
         <w:rPr>
           <w:lang w:val="es-CL"/>
         </w:rPr>
@@ -3985,61 +4590,460 @@
     <w:p>
       <w:pPr>
         <w:pStyle w:val="Ttulo1"/>
-      </w:pPr>
-      <w:bookmarkStart w:id="15" w:name="_Toc219844238"/>
-      <w:proofErr w:type="spellStart"/>
-      <w:r>
-        <w:t>Diagramas</w:t>
+        <w:rPr>
+          <w:lang w:val="es-CL"/>
+        </w:rPr>
+      </w:pPr>
+      <w:bookmarkStart w:id="15" w:name="_Toc220345383"/>
+      <w:r>
+        <w:rPr>
+          <w:lang w:val="es-CL"/>
+        </w:rPr>
+        <w:t>Decisiones Arquitectónicas Clave</w:t>
       </w:r>
       <w:bookmarkEnd w:id="15"/>
-      <w:proofErr w:type="spellEnd"/>
-    </w:p>
-    <w:p/>
-    <w:p>
-      <w:pPr>
-        <w:pStyle w:val="Ttulo2"/>
-        <w:rPr>
-          <w:lang w:val="es-CL"/>
-        </w:rPr>
-      </w:pPr>
-      <w:bookmarkStart w:id="16" w:name="_Toc219844239"/>
-      <w:r>
-        <w:rPr>
-          <w:lang w:val="es-CL"/>
-        </w:rPr>
-        <w:t>Figu</w:t>
-      </w:r>
-      <w:r>
-        <w:rPr>
-          <w:lang w:val="es-CL"/>
-        </w:rPr>
-        <w:t>ra 1: Diagrama de Arquitectura Lógica (Flujo de Datos SAPD-CM-ML)</w:t>
-      </w:r>
-      <w:bookmarkEnd w:id="16"/>
-    </w:p>
-    <w:p>
-      <w:pPr>
+    </w:p>
+    <w:p>
+      <w:pPr>
+        <w:rPr>
+          <w:lang w:val="es-CL"/>
+        </w:rPr>
+      </w:pPr>
+    </w:p>
+    <w:p>
+      <w:pPr>
+        <w:rPr>
+          <w:lang w:val="es-CL"/>
+        </w:rPr>
+      </w:pPr>
+      <w:r>
+        <w:rPr>
+          <w:lang w:val="es-CL"/>
+        </w:rPr>
+        <w:t>Se resumieron</w:t>
+      </w:r>
+      <w:r>
+        <w:rPr>
+          <w:lang w:val="es-CL"/>
+        </w:rPr>
+        <w:t xml:space="preserve"> las decisiones de diseño que aseguran la viabilidad del proyecto. </w:t>
+      </w:r>
+      <w:r>
+        <w:rPr>
+          <w:lang w:val="es-CL"/>
+        </w:rPr>
+        <w:t>Fueron priorizadas</w:t>
+      </w:r>
+      <w:r>
+        <w:rPr>
+          <w:lang w:val="es-CL"/>
+        </w:rPr>
+        <w:t xml:space="preserve"> la mantenibilidad para alcanzar un Recall &gt; 90% en casos malignos, simplificando la solución al contexto académico y sin despliegue clínico.</w:t>
+      </w:r>
+    </w:p>
+    <w:p>
+      <w:pPr>
+        <w:rPr>
+          <w:lang w:val="es-CL"/>
+        </w:rPr>
+      </w:pPr>
+    </w:p>
+    <w:p>
+      <w:pPr>
+        <w:pStyle w:val="Prrafodelista"/>
+        <w:numPr>
+          <w:ilvl w:val="0"/>
+          <w:numId w:val="11"/>
+        </w:numPr>
+        <w:rPr>
+          <w:lang w:val="es-CL"/>
+        </w:rPr>
+      </w:pPr>
+      <w:r>
         <w:rPr>
           <w:b/>
           <w:bCs/>
           <w:lang w:val="es-CL"/>
         </w:rPr>
-      </w:pPr>
-    </w:p>
-    <w:p>
-      <w:pPr>
-        <w:keepNext/>
+        <w:t>Arquitectura en capas:</w:t>
+      </w:r>
+      <w:r>
+        <w:rPr>
+          <w:lang w:val="es-CL"/>
+        </w:rPr>
+        <w:t xml:space="preserve"> Se adopta para separar responsabilidades (datos, lógica ML, presentación) y facilitar mantenimiento y reemplazo de modelos sin afectar la interfaz.</w:t>
+      </w:r>
+    </w:p>
+    <w:p>
+      <w:pPr>
+        <w:pStyle w:val="Prrafodelista"/>
+        <w:numPr>
+          <w:ilvl w:val="0"/>
+          <w:numId w:val="11"/>
+        </w:numPr>
+        <w:rPr>
+          <w:lang w:val="es-CL"/>
+        </w:rPr>
+      </w:pPr>
+      <w:r>
+        <w:rPr>
+          <w:b/>
+          <w:bCs/>
+          <w:lang w:val="es-CL"/>
+        </w:rPr>
+        <w:t>Integración con Power BI vía archivo (CSV/Excel):</w:t>
+      </w:r>
+      <w:r>
+        <w:rPr>
+          <w:lang w:val="es-CL"/>
+        </w:rPr>
+        <w:t xml:space="preserve"> Se define como mecanismo de intercambio por tratarse de un prototipo académico y evitar complejidad de APIs o despliegue productivo.</w:t>
+      </w:r>
+    </w:p>
+    <w:p>
+      <w:pPr>
+        <w:pStyle w:val="Prrafodelista"/>
+        <w:numPr>
+          <w:ilvl w:val="0"/>
+          <w:numId w:val="11"/>
+        </w:numPr>
+        <w:rPr>
+          <w:lang w:val="es-CL"/>
+        </w:rPr>
+      </w:pPr>
+      <w:r>
+        <w:rPr>
+          <w:b/>
+          <w:bCs/>
+          <w:lang w:val="es-CL"/>
+        </w:rPr>
+        <w:t>Persistencia sin PII:</w:t>
+      </w:r>
+      <w:r>
+        <w:rPr>
+          <w:lang w:val="es-CL"/>
+        </w:rPr>
+        <w:t xml:space="preserve"> El historial registra solo variables morfológicas, timestamp y salida del modelo (clase/probabilidad), evitando datos personales identificables.</w:t>
+      </w:r>
+    </w:p>
+    <w:p>
+      <w:pPr>
+        <w:pStyle w:val="Prrafodelista"/>
+        <w:numPr>
+          <w:ilvl w:val="0"/>
+          <w:numId w:val="11"/>
+        </w:numPr>
+        <w:rPr>
+          <w:lang w:val="es-CL"/>
+        </w:rPr>
+      </w:pPr>
+      <w:r>
+        <w:rPr>
+          <w:b/>
+          <w:bCs/>
+          <w:lang w:val="es-CL"/>
+        </w:rPr>
+        <w:t>Ejecución en Colab/local:</w:t>
+      </w:r>
+      <w:r>
+        <w:rPr>
+          <w:lang w:val="es-CL"/>
+        </w:rPr>
+        <w:t xml:space="preserve"> Se elige por disponibilidad gratuita y facilidad de reproducibilidad en un entorno académico.</w:t>
+      </w:r>
+    </w:p>
+    <w:p>
+      <w:pPr>
+        <w:rPr>
+          <w:lang w:val="es-CL"/>
+        </w:rPr>
+      </w:pPr>
+    </w:p>
+    <w:p>
+      <w:pPr>
+        <w:pStyle w:val="Ttulo1"/>
+      </w:pPr>
+      <w:bookmarkStart w:id="16" w:name="_Toc220345384"/>
+      <w:proofErr w:type="spellStart"/>
+      <w:r>
+        <w:t>Componentes</w:t>
+      </w:r>
+      <w:proofErr w:type="spellEnd"/>
+      <w:r>
+        <w:t xml:space="preserve"> del Sistema (</w:t>
+      </w:r>
+      <w:proofErr w:type="spellStart"/>
+      <w:r>
+        <w:t>Responsabilidades</w:t>
+      </w:r>
+      <w:proofErr w:type="spellEnd"/>
+      <w:r>
+        <w:t>)</w:t>
+      </w:r>
+      <w:bookmarkEnd w:id="16"/>
+    </w:p>
+    <w:p/>
+    <w:p>
+      <w:pPr>
+        <w:pStyle w:val="Prrafodelista"/>
+        <w:numPr>
+          <w:ilvl w:val="0"/>
+          <w:numId w:val="12"/>
+        </w:numPr>
+        <w:rPr>
+          <w:lang w:val="es-CL"/>
+        </w:rPr>
+      </w:pPr>
+      <w:r>
+        <w:rPr>
+          <w:b/>
+          <w:bCs/>
+          <w:lang w:val="es-CL"/>
+        </w:rPr>
+        <w:t>Módulo de Ingesta y Preprocesamiento:</w:t>
+      </w:r>
+      <w:r>
+        <w:rPr>
+          <w:lang w:val="es-CL"/>
+        </w:rPr>
+        <w:t xml:space="preserve"> carga del dataset WDBC y normalización/limpieza de variables; prepara datos para entrenamiento e inferencia.</w:t>
+      </w:r>
+    </w:p>
+    <w:p>
+      <w:pPr>
+        <w:pStyle w:val="Prrafodelista"/>
+        <w:numPr>
+          <w:ilvl w:val="0"/>
+          <w:numId w:val="12"/>
+        </w:numPr>
+        <w:rPr>
+          <w:lang w:val="es-CL"/>
+        </w:rPr>
+      </w:pPr>
+      <w:r>
+        <w:rPr>
+          <w:b/>
+          <w:bCs/>
+          <w:lang w:val="es-CL"/>
+        </w:rPr>
+        <w:t>Módulo de Entrenamiento y Selección de Modelo:</w:t>
+      </w:r>
+      <w:r>
+        <w:rPr>
+          <w:lang w:val="es-CL"/>
+        </w:rPr>
+        <w:t xml:space="preserve"> entrena algoritmos candidatos (Regresión Logística/SVM/Random Forest) y selecciona el modelo según métricas definidas (Recall &gt; 90% como criterio principal).</w:t>
+      </w:r>
+    </w:p>
+    <w:p>
+      <w:pPr>
+        <w:pStyle w:val="Prrafodelista"/>
+        <w:numPr>
+          <w:ilvl w:val="0"/>
+          <w:numId w:val="12"/>
+        </w:numPr>
+        <w:rPr>
+          <w:lang w:val="es-CL"/>
+        </w:rPr>
+      </w:pPr>
+      <w:r>
+        <w:rPr>
+          <w:b/>
+          <w:bCs/>
+          <w:lang w:val="es-CL"/>
+        </w:rPr>
+        <w:t>Módulo de Inferencia:</w:t>
+      </w:r>
+      <w:r>
+        <w:rPr>
+          <w:lang w:val="es-CL"/>
+        </w:rPr>
+        <w:t xml:space="preserve"> recibe las 30 variables ingresadas, aplica validaciones, ejecuta predicción (clase + probabilidad) y retorna el resultado.</w:t>
+      </w:r>
+    </w:p>
+    <w:p>
+      <w:pPr>
+        <w:pStyle w:val="Prrafodelista"/>
+        <w:numPr>
+          <w:ilvl w:val="0"/>
+          <w:numId w:val="12"/>
+        </w:numPr>
+        <w:rPr>
+          <w:lang w:val="es-CL"/>
+        </w:rPr>
+      </w:pPr>
+      <w:r>
+        <w:rPr>
+          <w:b/>
+          <w:bCs/>
+          <w:lang w:val="es-CL"/>
+        </w:rPr>
+        <w:t>Módulo de Registro (Historial):</w:t>
+      </w:r>
+      <w:r>
+        <w:rPr>
+          <w:lang w:val="es-CL"/>
+        </w:rPr>
+        <w:t xml:space="preserve"> guarda la predicción en un archivo CSV/Excel (sin PII) para trazabilidad de ejecuciones.</w:t>
+      </w:r>
+    </w:p>
+    <w:p>
+      <w:pPr>
+        <w:pStyle w:val="Prrafodelista"/>
+        <w:numPr>
+          <w:ilvl w:val="0"/>
+          <w:numId w:val="12"/>
+        </w:numPr>
+        <w:rPr>
+          <w:lang w:val="es-CL"/>
+        </w:rPr>
+      </w:pPr>
+      <w:r>
+        <w:rPr>
+          <w:b/>
+          <w:bCs/>
+          <w:lang w:val="es-CL"/>
+        </w:rPr>
+        <w:t>Capa de Visualización (Power BI):</w:t>
+      </w:r>
+      <w:r>
+        <w:rPr>
+          <w:lang w:val="es-CL"/>
+        </w:rPr>
+        <w:t xml:space="preserve"> consume el CSV/Excel y muestra métricas e indicadores técnicos mediante refresh manual o programado.</w:t>
+      </w:r>
+    </w:p>
+    <w:p>
+      <w:pPr>
+        <w:rPr>
+          <w:lang w:val="es-CL"/>
+        </w:rPr>
+      </w:pPr>
+    </w:p>
+    <w:p>
+      <w:pPr>
+        <w:pStyle w:val="Ttulo1"/>
+        <w:rPr>
+          <w:lang w:val="es-CL"/>
+        </w:rPr>
+      </w:pPr>
+      <w:bookmarkStart w:id="17" w:name="_Toc220345385"/>
+      <w:r>
+        <w:rPr>
+          <w:lang w:val="es-CL"/>
+        </w:rPr>
+        <w:t>Vista de Despliegue (Entorno de Ejecución)</w:t>
+      </w:r>
+      <w:bookmarkEnd w:id="17"/>
+    </w:p>
+    <w:p>
+      <w:pPr>
+        <w:rPr>
+          <w:lang w:val="es-CL"/>
+        </w:rPr>
+      </w:pPr>
+      <w:r>
+        <w:rPr>
+          <w:lang w:val="es-CL"/>
+        </w:rPr>
+        <w:t xml:space="preserve">El prototipo se ejecuta en Google Colab o en entorno local. Los artefactos principales son: </w:t>
+      </w:r>
+      <w:r>
+        <w:rPr>
+          <w:lang w:val="es-CL"/>
+        </w:rPr>
+        <w:lastRenderedPageBreak/>
+        <w:t>notebook/script de procesamiento e inferencia, archivos CSV/Excel de salida (historial) y dashboard en Power BI. El almacenamiento se realiza en Google Drive o carpeta local según disponibilidad.</w:t>
+      </w:r>
+    </w:p>
+    <w:p>
+      <w:pPr>
+        <w:rPr>
+          <w:lang w:val="es-CL"/>
+        </w:rPr>
+      </w:pPr>
+      <w:r>
+        <w:rPr>
+          <w:lang w:val="es-CL"/>
+        </w:rPr>
+        <w:t>No se contempla despliegue productivo ni servicios expuestos (sin API) en esta fase.</w:t>
+      </w:r>
+    </w:p>
+    <w:p>
+      <w:pPr>
+        <w:rPr>
+          <w:lang w:val="es-CL"/>
+        </w:rPr>
+      </w:pPr>
+    </w:p>
+    <w:p>
+      <w:pPr>
+        <w:pStyle w:val="Ttulo1"/>
+      </w:pPr>
+      <w:bookmarkStart w:id="18" w:name="_Toc220345386"/>
+      <w:proofErr w:type="spellStart"/>
+      <w:r>
+        <w:t>Diagramas</w:t>
+      </w:r>
+      <w:bookmarkEnd w:id="18"/>
+      <w:proofErr w:type="spellEnd"/>
+    </w:p>
+    <w:p/>
+    <w:p>
+      <w:pPr>
+        <w:pStyle w:val="Ttulo2"/>
+        <w:rPr>
+          <w:lang w:val="es-CL"/>
+        </w:rPr>
+      </w:pPr>
+      <w:bookmarkStart w:id="19" w:name="_Toc220345387"/>
+      <w:r>
+        <w:rPr>
+          <w:lang w:val="es-CL"/>
+        </w:rPr>
+        <w:t>Figu</w:t>
+      </w:r>
+      <w:r>
+        <w:rPr>
+          <w:lang w:val="es-CL"/>
+        </w:rPr>
+        <w:t>ra 1: Diagrama de Arquitectura Lógica (Flujo de Datos SAPD-CM-ML)</w:t>
+      </w:r>
+      <w:bookmarkEnd w:id="19"/>
+    </w:p>
+    <w:p>
+      <w:pPr>
+        <w:rPr>
+          <w:b/>
+          <w:bCs/>
+          <w:lang w:val="es-CL"/>
+        </w:rPr>
       </w:pPr>
       <w:r>
         <w:rPr>
           <w:noProof/>
-          <w:lang w:val="es-CL"/>
         </w:rPr>
         <w:drawing>
-          <wp:inline distT="0" distB="0" distL="0" distR="0" wp14:anchorId="49BD9BAD" wp14:editId="2C616D26">
-            <wp:extent cx="6136079" cy="2282024"/>
-            <wp:effectExtent l="0" t="0" r="0" b="4445"/>
-            <wp:docPr id="1119896836" name="Imagen 3" descr="Diagrama&#10;&#10;El contenido generado por IA puede ser incorrecto."/>
+          <wp:anchor distT="0" distB="0" distL="114300" distR="114300" simplePos="0" relativeHeight="251658240" behindDoc="1" locked="0" layoutInCell="1" allowOverlap="1" wp14:anchorId="5A0CE194" wp14:editId="18D6F931">
+            <wp:simplePos x="0" y="0"/>
+            <wp:positionH relativeFrom="column">
+              <wp:posOffset>-601345</wp:posOffset>
+            </wp:positionH>
+            <wp:positionV relativeFrom="paragraph">
+              <wp:posOffset>192405</wp:posOffset>
+            </wp:positionV>
+            <wp:extent cx="6702425" cy="2128520"/>
+            <wp:effectExtent l="0" t="0" r="3175" b="5080"/>
+            <wp:wrapTight wrapText="bothSides">
+              <wp:wrapPolygon edited="0">
+                <wp:start x="0" y="0"/>
+                <wp:lineTo x="0" y="21458"/>
+                <wp:lineTo x="21549" y="21458"/>
+                <wp:lineTo x="21549" y="0"/>
+                <wp:lineTo x="0" y="0"/>
+              </wp:wrapPolygon>
+            </wp:wrapTight>
+            <wp:docPr id="456534914" name="Imagen 2" descr="Diagrama&#10;&#10;El contenido generado por IA puede ser incorrecto."/>
             <wp:cNvGraphicFramePr>
               <a:graphicFrameLocks xmlns:a="http://schemas.openxmlformats.org/drawingml/2006/main" noChangeAspect="1"/>
             </wp:cNvGraphicFramePr>
@@ -4047,7 +5051,7 @@
               <a:graphicData uri="http://schemas.openxmlformats.org/drawingml/2006/picture">
                 <pic:pic xmlns:pic="http://schemas.openxmlformats.org/drawingml/2006/picture">
                   <pic:nvPicPr>
-                    <pic:cNvPr id="1119896836" name="Imagen 3" descr="Diagrama&#10;&#10;El contenido generado por IA puede ser incorrecto."/>
+                    <pic:cNvPr id="456534914" name="Imagen 2" descr="Diagrama&#10;&#10;El contenido generado por IA puede ser incorrecto."/>
                     <pic:cNvPicPr/>
                   </pic:nvPicPr>
                   <pic:blipFill>
@@ -4065,7 +5069,7 @@
                   <pic:spPr>
                     <a:xfrm>
                       <a:off x="0" y="0"/>
-                      <a:ext cx="6143133" cy="2284648"/>
+                      <a:ext cx="6702425" cy="2128520"/>
                     </a:xfrm>
                     <a:prstGeom prst="rect">
                       <a:avLst/>
@@ -4074,54 +5078,20 @@
                 </pic:pic>
               </a:graphicData>
             </a:graphic>
-          </wp:inline>
+            <wp14:sizeRelH relativeFrom="margin">
+              <wp14:pctWidth>0</wp14:pctWidth>
+            </wp14:sizeRelH>
+            <wp14:sizeRelV relativeFrom="margin">
+              <wp14:pctHeight>0</wp14:pctHeight>
+            </wp14:sizeRelV>
+          </wp:anchor>
         </w:drawing>
       </w:r>
     </w:p>
     <w:p>
       <w:pPr>
-        <w:pStyle w:val="Descripcin"/>
-        <w:rPr>
-          <w:lang w:val="es-CL"/>
-        </w:rPr>
-      </w:pPr>
-      <w:r>
-        <w:rPr>
-          <w:lang w:val="es-CL"/>
-        </w:rPr>
-        <w:fldChar w:fldCharType="begin"/>
-      </w:r>
-      <w:r>
-        <w:rPr>
-          <w:lang w:val="es-CL"/>
-        </w:rPr>
-        <w:instrText xml:space="preserve"> SEQ Ilustración \* ARABIC </w:instrText>
-      </w:r>
-      <w:r>
-        <w:rPr>
-          <w:lang w:val="es-CL"/>
-        </w:rPr>
-        <w:fldChar w:fldCharType="separate"/>
-      </w:r>
-      <w:r>
-        <w:rPr>
-          <w:noProof/>
-          <w:lang w:val="es-CL"/>
-        </w:rPr>
-        <w:t>1</w:t>
-      </w:r>
-      <w:r>
-        <w:rPr>
-          <w:lang w:val="es-CL"/>
-        </w:rPr>
-        <w:fldChar w:fldCharType="end"/>
-      </w:r>
-      <w:r>
-        <w:rPr>
-          <w:lang w:val="es-CL"/>
-        </w:rPr>
-        <w:t>Diagrama de Arquitectura Lógica</w:t>
-      </w:r>
+        <w:keepNext/>
+      </w:pPr>
     </w:p>
     <w:p>
       <w:pPr>
@@ -4150,7 +5120,13 @@
         <w:rPr>
           <w:lang w:val="es-CL"/>
         </w:rPr>
-        <w:t>: Ilustra el pipeline de datos desde la ingesta en Drive hasta la visualización en Power BI. Destaca el rombo de decisión para el Recall &gt; 90%, que actúa como filtro de calidad antes de certificar el modelo para uso clínico.</w:t>
+        <w:t xml:space="preserve">: </w:t>
+      </w:r>
+      <w:r>
+        <w:rPr>
+          <w:lang w:val="es-CL"/>
+        </w:rPr>
+        <w:t>Ilustra el pipeline de datos desde la ingesta en Drive hasta la generación del resultado y la exportación del historial de predicciones sin PII en formato CSV/Excel, el cual es consumido por Power BI mediante refresh manual o programado. El criterio Recall &gt; 90% se utiliza como condición de aceptación del modelo en el prototipo académico.</w:t>
       </w:r>
     </w:p>
     <w:p>
@@ -4335,12 +5311,21 @@
     </w:p>
     <w:p>
       <w:pPr>
+        <w:rPr>
+          <w:b/>
+          <w:bCs/>
+          <w:lang w:val="es-CL"/>
+        </w:rPr>
+      </w:pPr>
+    </w:p>
+    <w:p>
+      <w:pPr>
         <w:pStyle w:val="Ttulo2"/>
         <w:rPr>
           <w:lang w:val="es-CL"/>
         </w:rPr>
       </w:pPr>
-      <w:bookmarkStart w:id="17" w:name="_Toc219844240"/>
+      <w:bookmarkStart w:id="20" w:name="_Toc220345388"/>
       <w:r>
         <w:rPr>
           <w:lang w:val="es-CL"/>
@@ -4348,7 +5333,7 @@
         <w:lastRenderedPageBreak/>
         <w:t>Figura 2: Diagrama de Casos de Uso (Interacción Actor-Sistema)</w:t>
       </w:r>
-      <w:bookmarkEnd w:id="17"/>
+      <w:bookmarkEnd w:id="20"/>
     </w:p>
     <w:p>
       <w:pPr>
@@ -4365,16 +5350,13 @@
       </w:pPr>
       <w:r>
         <w:rPr>
-          <w:b/>
-          <w:bCs/>
           <w:noProof/>
-          <w:lang w:val="es-CL"/>
         </w:rPr>
         <w:drawing>
-          <wp:inline distT="0" distB="0" distL="0" distR="0" wp14:anchorId="25AA0345" wp14:editId="44277C3C">
-            <wp:extent cx="5740400" cy="3485515"/>
-            <wp:effectExtent l="0" t="0" r="0" b="635"/>
-            <wp:docPr id="540850236" name="Imagen 4" descr="Diagrama&#10;&#10;El contenido generado por IA puede ser incorrecto."/>
+          <wp:inline distT="0" distB="0" distL="0" distR="0" wp14:anchorId="54D17678" wp14:editId="0F9935FD">
+            <wp:extent cx="5740400" cy="3279140"/>
+            <wp:effectExtent l="0" t="0" r="0" b="0"/>
+            <wp:docPr id="654493179" name="Imagen 3" descr="Diagrama&#10;&#10;El contenido generado por IA puede ser incorrecto."/>
             <wp:cNvGraphicFramePr>
               <a:graphicFrameLocks xmlns:a="http://schemas.openxmlformats.org/drawingml/2006/main" noChangeAspect="1"/>
             </wp:cNvGraphicFramePr>
@@ -4382,7 +5364,7 @@
               <a:graphicData uri="http://schemas.openxmlformats.org/drawingml/2006/picture">
                 <pic:pic xmlns:pic="http://schemas.openxmlformats.org/drawingml/2006/picture">
                   <pic:nvPicPr>
-                    <pic:cNvPr id="540850236" name="Imagen 4" descr="Diagrama&#10;&#10;El contenido generado por IA puede ser incorrecto."/>
+                    <pic:cNvPr id="654493179" name="Imagen 3" descr="Diagrama&#10;&#10;El contenido generado por IA puede ser incorrecto."/>
                     <pic:cNvPicPr/>
                   </pic:nvPicPr>
                   <pic:blipFill>
@@ -4400,7 +5382,7 @@
                   <pic:spPr>
                     <a:xfrm>
                       <a:off x="0" y="0"/>
-                      <a:ext cx="5740400" cy="3485515"/>
+                      <a:ext cx="5740400" cy="3279140"/>
                     </a:xfrm>
                     <a:prstGeom prst="rect">
                       <a:avLst/>
@@ -4415,89 +5397,44 @@
     </w:p>
     <w:p>
       <w:pPr>
-        <w:pStyle w:val="Descripcin"/>
         <w:rPr>
           <w:b/>
           <w:bCs/>
           <w:lang w:val="es-CL"/>
         </w:rPr>
       </w:pPr>
+    </w:p>
+    <w:p>
+      <w:pPr>
+        <w:rPr>
+          <w:lang w:val="es-CL"/>
+        </w:rPr>
+      </w:pPr>
       <w:r>
         <w:rPr>
           <w:b/>
           <w:bCs/>
           <w:lang w:val="es-CL"/>
         </w:rPr>
-        <w:fldChar w:fldCharType="begin"/>
-      </w:r>
-      <w:r>
-        <w:rPr>
-          <w:b/>
-          <w:bCs/>
-          <w:lang w:val="es-CL"/>
-        </w:rPr>
-        <w:instrText xml:space="preserve"> SEQ Ilustración \* ARABIC </w:instrText>
-      </w:r>
-      <w:r>
-        <w:rPr>
-          <w:b/>
-          <w:bCs/>
-          <w:lang w:val="es-CL"/>
-        </w:rPr>
-        <w:fldChar w:fldCharType="separate"/>
-      </w:r>
-      <w:r>
-        <w:rPr>
-          <w:b/>
-          <w:bCs/>
-          <w:noProof/>
-          <w:lang w:val="es-CL"/>
-        </w:rPr>
-        <w:t>2</w:t>
-      </w:r>
-      <w:r>
-        <w:rPr>
-          <w:b/>
-          <w:bCs/>
-          <w:lang w:val="es-CL"/>
-        </w:rPr>
-        <w:fldChar w:fldCharType="end"/>
-      </w:r>
-      <w:r>
-        <w:rPr>
-          <w:lang w:val="es-CL"/>
-        </w:rPr>
-        <w:t>Diagrama de Casos de Uso</w:t>
-      </w:r>
-    </w:p>
-    <w:p>
-      <w:pPr>
-        <w:rPr>
-          <w:b/>
-          <w:bCs/>
-          <w:lang w:val="es-CL"/>
-        </w:rPr>
-      </w:pPr>
-    </w:p>
-    <w:p>
-      <w:pPr>
-        <w:rPr>
-          <w:lang w:val="es-CL"/>
-        </w:rPr>
-      </w:pPr>
-      <w:r>
-        <w:rPr>
-          <w:b/>
-          <w:bCs/>
-          <w:lang w:val="es-CL"/>
-        </w:rPr>
         <w:t xml:space="preserve">Descripción: </w:t>
       </w:r>
       <w:r>
         <w:rPr>
           <w:lang w:val="es-CL"/>
         </w:rPr>
-        <w:t>Define las fronteras del sistema y las interacciones del personal de salud. Se priorizan cuatro casos de uso clave: ingreso de parámetros (CU-01), generación de diagnóstico (CU-02), visualización de dashboard (CU-03) y consulta de historial (CU-04).</w:t>
+        <w:t>Define las fronteras del sistema y las interacciones del usuario del prototipo (estudiante/analista) con los casos de uso definidos en el ERS (CU-01 a CU-0</w:t>
+      </w:r>
+      <w:r>
+        <w:rPr>
+          <w:lang w:val="es-CL"/>
+        </w:rPr>
+        <w:t>5</w:t>
+      </w:r>
+      <w:r>
+        <w:rPr>
+          <w:lang w:val="es-CL"/>
+        </w:rPr>
+        <w:t>), incluyendo ingreso/validación de variables, ejecución de predicción, registro/consulta de historial y exportación para visualización en Power BI.</w:t>
       </w:r>
     </w:p>
     <w:p>
@@ -4514,33 +5451,33 @@
           <w:lang w:val="es-CL"/>
         </w:rPr>
       </w:pPr>
-      <w:bookmarkStart w:id="18" w:name="_Toc219844241"/>
+      <w:bookmarkStart w:id="21" w:name="_Toc220345389"/>
       <w:r>
         <w:rPr>
           <w:lang w:val="es-CL"/>
         </w:rPr>
         <w:t>Tamaño y desempeño</w:t>
       </w:r>
-      <w:bookmarkEnd w:id="18"/>
-    </w:p>
-    <w:p>
-      <w:pPr>
-        <w:rPr>
-          <w:lang w:val="es-CL"/>
-        </w:rPr>
-      </w:pPr>
-    </w:p>
-    <w:p>
-      <w:pPr>
-        <w:rPr>
-          <w:lang w:val="es-CL"/>
-        </w:rPr>
-      </w:pPr>
-      <w:r>
-        <w:rPr>
-          <w:lang w:val="es-CL"/>
-        </w:rPr>
-        <w:t>Esta sección detalla las capacidades de carga y los tiempos de respuesta que la arquitectura debe soportar para ser viable en un entorno médico.</w:t>
+      <w:bookmarkEnd w:id="21"/>
+    </w:p>
+    <w:p>
+      <w:pPr>
+        <w:rPr>
+          <w:lang w:val="es-CL"/>
+        </w:rPr>
+      </w:pPr>
+    </w:p>
+    <w:p>
+      <w:pPr>
+        <w:rPr>
+          <w:lang w:val="es-CL"/>
+        </w:rPr>
+      </w:pPr>
+      <w:r>
+        <w:rPr>
+          <w:lang w:val="es-CL"/>
+        </w:rPr>
+        <w:t>Esta sección detalla las capacidades de carga y tiempos de respuesta que la arquitectura debe soportar para ser viable como prototipo académico en el entorno definido (Google Colab/local).</w:t>
       </w:r>
     </w:p>
     <w:p>
@@ -4573,7 +5510,13 @@
         <w:rPr>
           <w:lang w:val="es-CL"/>
         </w:rPr>
-        <w:t xml:space="preserve"> El sistema debe ser capaz de procesar el dataset Wisconsin (569 registros iniciales) y soportar el crecimiento de la base de datos histórica a medida que se realicen nuevos diagnósticos.</w:t>
+        <w:t xml:space="preserve"> </w:t>
+      </w:r>
+      <w:r>
+        <w:rPr>
+          <w:lang w:val="es-CL"/>
+        </w:rPr>
+        <w:t>El sistema debe ser capaz de procesar el dataset Wisconsin WDBC (569 registros) y soportar el crecimiento del historial de predicciones generado por las ejecuciones del prototipo (sin PII).</w:t>
       </w:r>
     </w:p>
     <w:p>
@@ -4599,7 +5542,13 @@
         <w:rPr>
           <w:lang w:val="es-CL"/>
         </w:rPr>
-        <w:t xml:space="preserve"> El tiempo transcurrido desde que el usuario presiona "Enviar" en la interfaz hasta que recibe el resultado (Maligno/Benigno) no debe exceder los 3 segundos.</w:t>
+        <w:t xml:space="preserve"> </w:t>
+      </w:r>
+      <w:r>
+        <w:rPr>
+          <w:lang w:val="es-CL"/>
+        </w:rPr>
+        <w:t>El tiempo transcurrido desde que el usuario presiona “Predecir” hasta que recibe el resultado (Benigno/Maligno) y su probabilidad no debe exceder los 3 segundos.</w:t>
       </w:r>
     </w:p>
     <w:p>
@@ -4625,7 +5574,13 @@
         <w:rPr>
           <w:lang w:val="es-CL"/>
         </w:rPr>
-        <w:t xml:space="preserve"> Debido al uso de modelos eficientes (Random Forest/SVM), el motor de inferencia debe operar utilizando menos de 500 MB de RAM en el entorno de Google Colab, asegurando estabilidad en la versión gratuita.</w:t>
+        <w:t xml:space="preserve"> </w:t>
+      </w:r>
+      <w:r>
+        <w:rPr>
+          <w:lang w:val="es-CL"/>
+        </w:rPr>
+        <w:t>Debido al uso de modelos eficientes (Regresión Logística/SVM/Random Forest), el motor de inferencia debe operar con un consumo acotado de recursos en Google Colab o entorno local, asegurando estabilidad en la versión gratuita.</w:t>
       </w:r>
     </w:p>
     <w:p>
@@ -4651,22 +5606,14 @@
         <w:rPr>
           <w:lang w:val="es-CL"/>
         </w:rPr>
-        <w:t xml:space="preserve"> Dado que es una herramienta de apoyo en consulta, el sistema está dimensionado para el uso de un profesional por sesión, optimizando los recursos de la nube.</w:t>
-      </w:r>
-    </w:p>
-    <w:p>
-      <w:pPr>
-        <w:rPr>
-          <w:lang w:val="es-CL"/>
-        </w:rPr>
-      </w:pPr>
-    </w:p>
-    <w:p>
-      <w:pPr>
-        <w:rPr>
-          <w:lang w:val="es-CL"/>
-        </w:rPr>
-      </w:pPr>
+        <w:t xml:space="preserve"> </w:t>
+      </w:r>
+      <w:r>
+        <w:rPr>
+          <w:lang w:val="es-CL"/>
+        </w:rPr>
+        <w:t>Dado que es un prototipo académico, el sistema está dimensionado para uso individual por sesión, sin requerimientos de concurrencia multiusuario.</w:t>
+      </w:r>
     </w:p>
     <w:p>
       <w:pPr>
@@ -4689,46 +5636,33 @@
           <w:lang w:val="es-CL"/>
         </w:rPr>
       </w:pPr>
-      <w:bookmarkStart w:id="19" w:name="_Toc219844242"/>
-      <w:r>
-        <w:rPr>
-          <w:lang w:val="es-CL"/>
-        </w:rPr>
-        <w:lastRenderedPageBreak/>
+      <w:bookmarkStart w:id="22" w:name="_Toc220345390"/>
+      <w:r>
+        <w:rPr>
+          <w:lang w:val="es-CL"/>
+        </w:rPr>
         <w:t>Calidad</w:t>
       </w:r>
-      <w:bookmarkEnd w:id="19"/>
-    </w:p>
-    <w:p>
-      <w:pPr>
-        <w:rPr>
-          <w:lang w:val="es-CL"/>
-        </w:rPr>
-      </w:pPr>
-    </w:p>
-    <w:p>
-      <w:pPr>
-        <w:rPr>
-          <w:lang w:val="es-CL"/>
-        </w:rPr>
-      </w:pPr>
-      <w:r>
-        <w:rPr>
-          <w:lang w:val="es-CL"/>
-        </w:rPr>
-        <w:t>Aquí</w:t>
-      </w:r>
-      <w:r>
-        <w:rPr>
-          <w:lang w:val="es-CL"/>
-        </w:rPr>
-        <w:t xml:space="preserve"> se </w:t>
-      </w:r>
-      <w:r>
-        <w:rPr>
-          <w:lang w:val="es-CL"/>
-        </w:rPr>
-        <w:t>definen los atributos de calidad que garantizan que el software sea confiable y fácil de mantener.</w:t>
+      <w:bookmarkEnd w:id="22"/>
+    </w:p>
+    <w:p>
+      <w:pPr>
+        <w:rPr>
+          <w:lang w:val="es-CL"/>
+        </w:rPr>
+      </w:pPr>
+    </w:p>
+    <w:p>
+      <w:pPr>
+        <w:rPr>
+          <w:lang w:val="es-CL"/>
+        </w:rPr>
+      </w:pPr>
+      <w:r>
+        <w:rPr>
+          <w:lang w:val="es-CL"/>
+        </w:rPr>
+        <w:t>Aquí se definen los atributos de calidad esperados para asegurar que el software sea confiable, seguro y mantenible como prototipo académico, alineado con el ERS.</w:t>
       </w:r>
     </w:p>
     <w:p>
@@ -4755,39 +5689,35 @@
           <w:bCs/>
           <w:lang w:val="es-CL"/>
         </w:rPr>
-        <w:t>Fiabilidad (Métrica Crítica):</w:t>
-      </w:r>
-      <w:r>
-        <w:rPr>
-          <w:lang w:val="es-CL"/>
-        </w:rPr>
-        <w:t xml:space="preserve"> El sistema debe mantener una Sensibilidad (Recall) superior al 90% </w:t>
-      </w:r>
-      <w:r>
-        <w:rPr>
-          <w:lang w:val="es-CL"/>
-        </w:rPr>
-        <w:t>(</w:t>
-      </w:r>
-      <w:r>
-        <w:rPr>
-          <w:i/>
-          <w:iCs/>
-          <w:lang w:val="es-CL"/>
-        </w:rPr>
-        <w:t>Recall &gt; 90%</w:t>
-      </w:r>
-      <w:r>
-        <w:rPr>
-          <w:lang w:val="es-CL"/>
-        </w:rPr>
-        <w:t xml:space="preserve">) </w:t>
-      </w:r>
-      <w:r>
-        <w:rPr>
-          <w:lang w:val="es-CL"/>
-        </w:rPr>
-        <w:t>para asegurar que la gran mayoría de los casos malignos sean detectados correctamente.</w:t>
+        <w:t xml:space="preserve">Fiabilidad (Métrica </w:t>
+      </w:r>
+      <w:r>
+        <w:rPr>
+          <w:b/>
+          <w:bCs/>
+          <w:lang w:val="es-CL"/>
+        </w:rPr>
+        <w:t>c</w:t>
+      </w:r>
+      <w:r>
+        <w:rPr>
+          <w:b/>
+          <w:bCs/>
+          <w:lang w:val="es-CL"/>
+        </w:rPr>
+        <w:t>rítica):</w:t>
+      </w:r>
+      <w:r>
+        <w:rPr>
+          <w:lang w:val="es-CL"/>
+        </w:rPr>
+        <w:t xml:space="preserve"> </w:t>
+      </w:r>
+      <w:r>
+        <w:rPr>
+          <w:lang w:val="es-CL"/>
+        </w:rPr>
+        <w:t>El sistema debe alcanzar una Sensibilidad (Recall) &gt; 90% para la clase “Maligno”, priorizando la minimización de falsos negativos según el criterio de aceptación definido en el ERS.</w:t>
       </w:r>
     </w:p>
     <w:p>
@@ -4813,7 +5743,13 @@
         <w:rPr>
           <w:lang w:val="es-CL"/>
         </w:rPr>
-        <w:t xml:space="preserve"> Al estar basado en la infraestructura de Google Cloud, el sistema garantiza una disponibilidad del 99%, permitiendo el acceso del personal de salud durante la jornada laboral.</w:t>
+        <w:t xml:space="preserve"> </w:t>
+      </w:r>
+      <w:r>
+        <w:rPr>
+          <w:lang w:val="es-CL"/>
+        </w:rPr>
+        <w:t>La disponibilidad depende del entorno utilizado (Google Colab/Google Drive/Power BI). Para fines académicos, se asume disponibilidad suficiente durante las sesiones de trabajo, sin establecer un SLA garantizado.</w:t>
       </w:r>
     </w:p>
     <w:p>
@@ -4839,7 +5775,13 @@
         <w:rPr>
           <w:lang w:val="es-CL"/>
         </w:rPr>
-        <w:t xml:space="preserve"> El código en Python se estructurará de forma modular (separando limpieza, entrenamiento y visualización) para facilitar futuras actualizaciones de los modelos de Machine Learning.</w:t>
+        <w:t xml:space="preserve"> </w:t>
+      </w:r>
+      <w:r>
+        <w:rPr>
+          <w:lang w:val="es-CL"/>
+        </w:rPr>
+        <w:t>El código se estructurará de forma modular (preprocesamiento/entrenamiento/inferencia/exportación y visualización) para facilitar cambios de modelo, ajustes de parámetros y mejoras futuras.</w:t>
       </w:r>
     </w:p>
     <w:p>
@@ -4865,8 +5807,382 @@
         <w:rPr>
           <w:lang w:val="es-CL"/>
         </w:rPr>
-        <w:t xml:space="preserve"> Se implementarán validaciones en la entrada de datos para asegurar que solo se procesen valores numéricos dentro de los rangos morfológicos permitidos, evitando errores de ejecución.</w:t>
-      </w:r>
+        <w:t xml:space="preserve"> </w:t>
+      </w:r>
+      <w:r>
+        <w:rPr>
+          <w:lang w:val="es-CL"/>
+        </w:rPr>
+        <w:t>El sistema aplicará validaciones de entrada (tipo numérico, rangos y completitud) y mantendrá el historial de predicciones sin datos personales identificables (sin PII). Los archivos (dataset y CSV/Excel de historial) se almacenarán en repositorios con control de acceso (Drive/local), limitando permisos al responsable del proyecto.</w:t>
+      </w:r>
+    </w:p>
+    <w:p>
+      <w:pPr>
+        <w:rPr>
+          <w:lang w:val="es-CL"/>
+        </w:rPr>
+      </w:pPr>
+    </w:p>
+    <w:p>
+      <w:pPr>
+        <w:pStyle w:val="Ttulo1"/>
+        <w:rPr>
+          <w:lang w:val="es-CL"/>
+        </w:rPr>
+      </w:pPr>
+      <w:bookmarkStart w:id="23" w:name="_Toc220345391"/>
+      <w:r>
+        <w:rPr>
+          <w:lang w:val="es-CL"/>
+        </w:rPr>
+        <w:t>Riesgos Arquitectónicos y Mitigación</w:t>
+      </w:r>
+      <w:bookmarkEnd w:id="23"/>
+    </w:p>
+    <w:p>
+      <w:pPr>
+        <w:rPr>
+          <w:lang w:val="es-CL"/>
+        </w:rPr>
+      </w:pPr>
+    </w:p>
+    <w:tbl>
+      <w:tblPr>
+        <w:tblStyle w:val="Tablaconcuadrcula"/>
+        <w:tblW w:w="0" w:type="auto"/>
+        <w:tblLook w:val="04A0" w:firstRow="1" w:lastRow="0" w:firstColumn="1" w:lastColumn="0" w:noHBand="0" w:noVBand="1"/>
+      </w:tblPr>
+      <w:tblGrid>
+        <w:gridCol w:w="3010"/>
+        <w:gridCol w:w="3010"/>
+        <w:gridCol w:w="3010"/>
+      </w:tblGrid>
+      <w:tr>
+        <w:trPr>
+          <w:trHeight w:val="298"/>
+        </w:trPr>
+        <w:tc>
+          <w:tcPr>
+            <w:tcW w:w="3010" w:type="dxa"/>
+          </w:tcPr>
+          <w:p>
+            <w:pPr>
+              <w:rPr>
+                <w:b/>
+                <w:bCs/>
+                <w:lang w:val="es-CL"/>
+              </w:rPr>
+            </w:pPr>
+            <w:r>
+              <w:rPr>
+                <w:b/>
+                <w:bCs/>
+                <w:lang w:val="es-CL"/>
+              </w:rPr>
+              <w:t>Riesgo</w:t>
+            </w:r>
+          </w:p>
+        </w:tc>
+        <w:tc>
+          <w:tcPr>
+            <w:tcW w:w="3010" w:type="dxa"/>
+          </w:tcPr>
+          <w:p>
+            <w:pPr>
+              <w:rPr>
+                <w:b/>
+                <w:bCs/>
+                <w:lang w:val="es-CL"/>
+              </w:rPr>
+            </w:pPr>
+            <w:r>
+              <w:rPr>
+                <w:b/>
+                <w:bCs/>
+                <w:lang w:val="es-CL"/>
+              </w:rPr>
+              <w:t>Impacto</w:t>
+            </w:r>
+          </w:p>
+        </w:tc>
+        <w:tc>
+          <w:tcPr>
+            <w:tcW w:w="3010" w:type="dxa"/>
+          </w:tcPr>
+          <w:p>
+            <w:pPr>
+              <w:rPr>
+                <w:b/>
+                <w:bCs/>
+                <w:lang w:val="es-CL"/>
+              </w:rPr>
+            </w:pPr>
+            <w:r>
+              <w:rPr>
+                <w:b/>
+                <w:bCs/>
+                <w:lang w:val="es-CL"/>
+              </w:rPr>
+              <w:t>Mitigación</w:t>
+            </w:r>
+          </w:p>
+        </w:tc>
+      </w:tr>
+      <w:tr>
+        <w:tc>
+          <w:tcPr>
+            <w:tcW w:w="3010" w:type="dxa"/>
+          </w:tcPr>
+          <w:p>
+            <w:pPr>
+              <w:rPr>
+                <w:lang w:val="es-CL"/>
+              </w:rPr>
+            </w:pPr>
+            <w:r>
+              <w:rPr>
+                <w:lang w:val="es-CL"/>
+              </w:rPr>
+              <w:t>Dependencia de Colab/Drive (intermitencias)</w:t>
+            </w:r>
+          </w:p>
+        </w:tc>
+        <w:tc>
+          <w:tcPr>
+            <w:tcW w:w="3010" w:type="dxa"/>
+          </w:tcPr>
+          <w:p>
+            <w:pPr>
+              <w:rPr>
+                <w:lang w:val="es-CL"/>
+              </w:rPr>
+            </w:pPr>
+            <w:r>
+              <w:rPr>
+                <w:lang w:val="es-CL"/>
+              </w:rPr>
+              <w:t>Medio</w:t>
+            </w:r>
+          </w:p>
+        </w:tc>
+        <w:tc>
+          <w:tcPr>
+            <w:tcW w:w="3010" w:type="dxa"/>
+          </w:tcPr>
+          <w:p>
+            <w:pPr>
+              <w:rPr>
+                <w:lang w:val="es-CL"/>
+              </w:rPr>
+            </w:pPr>
+            <w:r>
+              <w:rPr>
+                <w:lang w:val="es-CL"/>
+              </w:rPr>
+              <w:t>Mantener copia local y exportación de archivos: checkpoints del notebook.</w:t>
+            </w:r>
+          </w:p>
+        </w:tc>
+      </w:tr>
+      <w:tr>
+        <w:tc>
+          <w:tcPr>
+            <w:tcW w:w="3010" w:type="dxa"/>
+          </w:tcPr>
+          <w:p>
+            <w:pPr>
+              <w:rPr>
+                <w:lang w:val="es-CL"/>
+              </w:rPr>
+            </w:pPr>
+            <w:r>
+              <w:rPr>
+                <w:lang w:val="es-CL"/>
+              </w:rPr>
+              <w:t>Integración Power BI por archivo (refresh/manual)</w:t>
+            </w:r>
+          </w:p>
+        </w:tc>
+        <w:tc>
+          <w:tcPr>
+            <w:tcW w:w="3010" w:type="dxa"/>
+          </w:tcPr>
+          <w:p>
+            <w:pPr>
+              <w:rPr>
+                <w:lang w:val="es-CL"/>
+              </w:rPr>
+            </w:pPr>
+            <w:r>
+              <w:rPr>
+                <w:lang w:val="es-CL"/>
+              </w:rPr>
+              <w:t>Bajo</w:t>
+            </w:r>
+          </w:p>
+        </w:tc>
+        <w:tc>
+          <w:tcPr>
+            <w:tcW w:w="3010" w:type="dxa"/>
+          </w:tcPr>
+          <w:p>
+            <w:pPr>
+              <w:rPr>
+                <w:lang w:val="es-CL"/>
+              </w:rPr>
+            </w:pPr>
+            <w:r>
+              <w:rPr>
+                <w:lang w:val="es-CL"/>
+              </w:rPr>
+              <w:t>Definir estructura estable del CSV/Excel y procedimiento de actualización</w:t>
+            </w:r>
+          </w:p>
+        </w:tc>
+      </w:tr>
+      <w:tr>
+        <w:tc>
+          <w:tcPr>
+            <w:tcW w:w="3010" w:type="dxa"/>
+          </w:tcPr>
+          <w:p>
+            <w:pPr>
+              <w:rPr>
+                <w:lang w:val="es-CL"/>
+              </w:rPr>
+            </w:pPr>
+            <w:r>
+              <w:rPr>
+                <w:lang w:val="es-CL"/>
+              </w:rPr>
+              <w:t>Recall &lt; 90% en validación</w:t>
+            </w:r>
+          </w:p>
+        </w:tc>
+        <w:tc>
+          <w:tcPr>
+            <w:tcW w:w="3010" w:type="dxa"/>
+          </w:tcPr>
+          <w:p>
+            <w:pPr>
+              <w:rPr>
+                <w:lang w:val="es-CL"/>
+              </w:rPr>
+            </w:pPr>
+            <w:r>
+              <w:rPr>
+                <w:lang w:val="es-CL"/>
+              </w:rPr>
+              <w:t>Alto</w:t>
+            </w:r>
+          </w:p>
+        </w:tc>
+        <w:tc>
+          <w:tcPr>
+            <w:tcW w:w="3010" w:type="dxa"/>
+          </w:tcPr>
+          <w:p>
+            <w:pPr>
+              <w:rPr>
+                <w:lang w:val="es-CL"/>
+              </w:rPr>
+            </w:pPr>
+            <w:r>
+              <w:rPr>
+                <w:lang w:val="es-CL"/>
+              </w:rPr>
+              <w:t>Ajuste de umbral, balanceo, validación cruzada y selección de modelo por métrica crítica</w:t>
+            </w:r>
+          </w:p>
+        </w:tc>
+      </w:tr>
+      <w:tr>
+        <w:tc>
+          <w:tcPr>
+            <w:tcW w:w="3010" w:type="dxa"/>
+          </w:tcPr>
+          <w:p>
+            <w:pPr>
+              <w:rPr>
+                <w:lang w:val="es-CL"/>
+              </w:rPr>
+            </w:pPr>
+            <w:r>
+              <w:rPr>
+                <w:lang w:val="es-CL"/>
+              </w:rPr>
+              <w:t xml:space="preserve">Inconsistencia ERS </w:t>
+            </w:r>
+            <w:r>
+              <w:rPr>
+                <w:lang w:val="es-CL"/>
+              </w:rPr>
+              <w:t>&lt;&gt;</w:t>
+            </w:r>
+            <w:r>
+              <w:rPr>
+                <w:lang w:val="es-CL"/>
+              </w:rPr>
+              <w:t xml:space="preserve"> DAS </w:t>
+            </w:r>
+            <w:r>
+              <w:rPr>
+                <w:lang w:val="es-CL"/>
+              </w:rPr>
+              <w:t>&lt;&gt;</w:t>
+            </w:r>
+            <w:r>
+              <w:rPr>
+                <w:lang w:val="es-CL"/>
+              </w:rPr>
+              <w:t xml:space="preserve"> Planillas</w:t>
+            </w:r>
+          </w:p>
+        </w:tc>
+        <w:tc>
+          <w:tcPr>
+            <w:tcW w:w="3010" w:type="dxa"/>
+          </w:tcPr>
+          <w:p>
+            <w:pPr>
+              <w:rPr>
+                <w:lang w:val="es-CL"/>
+              </w:rPr>
+            </w:pPr>
+            <w:r>
+              <w:rPr>
+                <w:lang w:val="es-CL"/>
+              </w:rPr>
+              <w:t>Alto</w:t>
+            </w:r>
+          </w:p>
+        </w:tc>
+        <w:tc>
+          <w:tcPr>
+            <w:tcW w:w="3010" w:type="dxa"/>
+          </w:tcPr>
+          <w:p>
+            <w:pPr>
+              <w:rPr>
+                <w:lang w:val="es-CL"/>
+              </w:rPr>
+            </w:pPr>
+            <w:r>
+              <w:rPr>
+                <w:lang w:val="es-CL"/>
+              </w:rPr>
+              <w:t>Mantener trazabilidad por CU/RF/RNF y control de versiones del documento</w:t>
+            </w:r>
+          </w:p>
+        </w:tc>
+      </w:tr>
+    </w:tbl>
+    <w:p>
+      <w:pPr>
+        <w:rPr>
+          <w:lang w:val="es-CL"/>
+        </w:rPr>
+      </w:pPr>
     </w:p>
     <w:sectPr>
       <w:headerReference w:type="default" r:id="rId11"/>
@@ -5608,6 +6924,232 @@
     </w:lvl>
   </w:abstractNum>
   <w:abstractNum w:abstractNumId="3" w15:restartNumberingAfterBreak="0">
+    <w:nsid w:val="38F42327"/>
+    <w:multiLevelType w:val="hybridMultilevel"/>
+    <w:tmpl w:val="8CE6C722"/>
+    <w:lvl w:ilvl="0" w:tplc="340A0001">
+      <w:start w:val="1"/>
+      <w:numFmt w:val="bullet"/>
+      <w:lvlText w:val=""/>
+      <w:lvlJc w:val="left"/>
+      <w:pPr>
+        <w:ind w:left="720" w:hanging="360"/>
+      </w:pPr>
+      <w:rPr>
+        <w:rFonts w:ascii="Symbol" w:hAnsi="Symbol" w:hint="default"/>
+      </w:rPr>
+    </w:lvl>
+    <w:lvl w:ilvl="1" w:tplc="340A0003" w:tentative="1">
+      <w:start w:val="1"/>
+      <w:numFmt w:val="bullet"/>
+      <w:lvlText w:val="o"/>
+      <w:lvlJc w:val="left"/>
+      <w:pPr>
+        <w:ind w:left="1440" w:hanging="360"/>
+      </w:pPr>
+      <w:rPr>
+        <w:rFonts w:ascii="Courier New" w:hAnsi="Courier New" w:cs="Courier New" w:hint="default"/>
+      </w:rPr>
+    </w:lvl>
+    <w:lvl w:ilvl="2" w:tplc="340A0005" w:tentative="1">
+      <w:start w:val="1"/>
+      <w:numFmt w:val="bullet"/>
+      <w:lvlText w:val=""/>
+      <w:lvlJc w:val="left"/>
+      <w:pPr>
+        <w:ind w:left="2160" w:hanging="360"/>
+      </w:pPr>
+      <w:rPr>
+        <w:rFonts w:ascii="Wingdings" w:hAnsi="Wingdings" w:hint="default"/>
+      </w:rPr>
+    </w:lvl>
+    <w:lvl w:ilvl="3" w:tplc="340A0001" w:tentative="1">
+      <w:start w:val="1"/>
+      <w:numFmt w:val="bullet"/>
+      <w:lvlText w:val=""/>
+      <w:lvlJc w:val="left"/>
+      <w:pPr>
+        <w:ind w:left="2880" w:hanging="360"/>
+      </w:pPr>
+      <w:rPr>
+        <w:rFonts w:ascii="Symbol" w:hAnsi="Symbol" w:hint="default"/>
+      </w:rPr>
+    </w:lvl>
+    <w:lvl w:ilvl="4" w:tplc="340A0003" w:tentative="1">
+      <w:start w:val="1"/>
+      <w:numFmt w:val="bullet"/>
+      <w:lvlText w:val="o"/>
+      <w:lvlJc w:val="left"/>
+      <w:pPr>
+        <w:ind w:left="3600" w:hanging="360"/>
+      </w:pPr>
+      <w:rPr>
+        <w:rFonts w:ascii="Courier New" w:hAnsi="Courier New" w:cs="Courier New" w:hint="default"/>
+      </w:rPr>
+    </w:lvl>
+    <w:lvl w:ilvl="5" w:tplc="340A0005" w:tentative="1">
+      <w:start w:val="1"/>
+      <w:numFmt w:val="bullet"/>
+      <w:lvlText w:val=""/>
+      <w:lvlJc w:val="left"/>
+      <w:pPr>
+        <w:ind w:left="4320" w:hanging="360"/>
+      </w:pPr>
+      <w:rPr>
+        <w:rFonts w:ascii="Wingdings" w:hAnsi="Wingdings" w:hint="default"/>
+      </w:rPr>
+    </w:lvl>
+    <w:lvl w:ilvl="6" w:tplc="340A0001" w:tentative="1">
+      <w:start w:val="1"/>
+      <w:numFmt w:val="bullet"/>
+      <w:lvlText w:val=""/>
+      <w:lvlJc w:val="left"/>
+      <w:pPr>
+        <w:ind w:left="5040" w:hanging="360"/>
+      </w:pPr>
+      <w:rPr>
+        <w:rFonts w:ascii="Symbol" w:hAnsi="Symbol" w:hint="default"/>
+      </w:rPr>
+    </w:lvl>
+    <w:lvl w:ilvl="7" w:tplc="340A0003" w:tentative="1">
+      <w:start w:val="1"/>
+      <w:numFmt w:val="bullet"/>
+      <w:lvlText w:val="o"/>
+      <w:lvlJc w:val="left"/>
+      <w:pPr>
+        <w:ind w:left="5760" w:hanging="360"/>
+      </w:pPr>
+      <w:rPr>
+        <w:rFonts w:ascii="Courier New" w:hAnsi="Courier New" w:cs="Courier New" w:hint="default"/>
+      </w:rPr>
+    </w:lvl>
+    <w:lvl w:ilvl="8" w:tplc="340A0005" w:tentative="1">
+      <w:start w:val="1"/>
+      <w:numFmt w:val="bullet"/>
+      <w:lvlText w:val=""/>
+      <w:lvlJc w:val="left"/>
+      <w:pPr>
+        <w:ind w:left="6480" w:hanging="360"/>
+      </w:pPr>
+      <w:rPr>
+        <w:rFonts w:ascii="Wingdings" w:hAnsi="Wingdings" w:hint="default"/>
+      </w:rPr>
+    </w:lvl>
+  </w:abstractNum>
+  <w:abstractNum w:abstractNumId="4" w15:restartNumberingAfterBreak="0">
+    <w:nsid w:val="3E7E24C9"/>
+    <w:multiLevelType w:val="hybridMultilevel"/>
+    <w:tmpl w:val="D91C853A"/>
+    <w:lvl w:ilvl="0" w:tplc="340A0001">
+      <w:start w:val="1"/>
+      <w:numFmt w:val="bullet"/>
+      <w:lvlText w:val=""/>
+      <w:lvlJc w:val="left"/>
+      <w:pPr>
+        <w:ind w:left="1080" w:hanging="360"/>
+      </w:pPr>
+      <w:rPr>
+        <w:rFonts w:ascii="Symbol" w:hAnsi="Symbol" w:hint="default"/>
+      </w:rPr>
+    </w:lvl>
+    <w:lvl w:ilvl="1" w:tplc="340A0003" w:tentative="1">
+      <w:start w:val="1"/>
+      <w:numFmt w:val="bullet"/>
+      <w:lvlText w:val="o"/>
+      <w:lvlJc w:val="left"/>
+      <w:pPr>
+        <w:ind w:left="1800" w:hanging="360"/>
+      </w:pPr>
+      <w:rPr>
+        <w:rFonts w:ascii="Courier New" w:hAnsi="Courier New" w:cs="Courier New" w:hint="default"/>
+      </w:rPr>
+    </w:lvl>
+    <w:lvl w:ilvl="2" w:tplc="340A0005" w:tentative="1">
+      <w:start w:val="1"/>
+      <w:numFmt w:val="bullet"/>
+      <w:lvlText w:val=""/>
+      <w:lvlJc w:val="left"/>
+      <w:pPr>
+        <w:ind w:left="2520" w:hanging="360"/>
+      </w:pPr>
+      <w:rPr>
+        <w:rFonts w:ascii="Wingdings" w:hAnsi="Wingdings" w:hint="default"/>
+      </w:rPr>
+    </w:lvl>
+    <w:lvl w:ilvl="3" w:tplc="340A0001" w:tentative="1">
+      <w:start w:val="1"/>
+      <w:numFmt w:val="bullet"/>
+      <w:lvlText w:val=""/>
+      <w:lvlJc w:val="left"/>
+      <w:pPr>
+        <w:ind w:left="3240" w:hanging="360"/>
+      </w:pPr>
+      <w:rPr>
+        <w:rFonts w:ascii="Symbol" w:hAnsi="Symbol" w:hint="default"/>
+      </w:rPr>
+    </w:lvl>
+    <w:lvl w:ilvl="4" w:tplc="340A0003" w:tentative="1">
+      <w:start w:val="1"/>
+      <w:numFmt w:val="bullet"/>
+      <w:lvlText w:val="o"/>
+      <w:lvlJc w:val="left"/>
+      <w:pPr>
+        <w:ind w:left="3960" w:hanging="360"/>
+      </w:pPr>
+      <w:rPr>
+        <w:rFonts w:ascii="Courier New" w:hAnsi="Courier New" w:cs="Courier New" w:hint="default"/>
+      </w:rPr>
+    </w:lvl>
+    <w:lvl w:ilvl="5" w:tplc="340A0005" w:tentative="1">
+      <w:start w:val="1"/>
+      <w:numFmt w:val="bullet"/>
+      <w:lvlText w:val=""/>
+      <w:lvlJc w:val="left"/>
+      <w:pPr>
+        <w:ind w:left="4680" w:hanging="360"/>
+      </w:pPr>
+      <w:rPr>
+        <w:rFonts w:ascii="Wingdings" w:hAnsi="Wingdings" w:hint="default"/>
+      </w:rPr>
+    </w:lvl>
+    <w:lvl w:ilvl="6" w:tplc="340A0001" w:tentative="1">
+      <w:start w:val="1"/>
+      <w:numFmt w:val="bullet"/>
+      <w:lvlText w:val=""/>
+      <w:lvlJc w:val="left"/>
+      <w:pPr>
+        <w:ind w:left="5400" w:hanging="360"/>
+      </w:pPr>
+      <w:rPr>
+        <w:rFonts w:ascii="Symbol" w:hAnsi="Symbol" w:hint="default"/>
+      </w:rPr>
+    </w:lvl>
+    <w:lvl w:ilvl="7" w:tplc="340A0003" w:tentative="1">
+      <w:start w:val="1"/>
+      <w:numFmt w:val="bullet"/>
+      <w:lvlText w:val="o"/>
+      <w:lvlJc w:val="left"/>
+      <w:pPr>
+        <w:ind w:left="6120" w:hanging="360"/>
+      </w:pPr>
+      <w:rPr>
+        <w:rFonts w:ascii="Courier New" w:hAnsi="Courier New" w:cs="Courier New" w:hint="default"/>
+      </w:rPr>
+    </w:lvl>
+    <w:lvl w:ilvl="8" w:tplc="340A0005" w:tentative="1">
+      <w:start w:val="1"/>
+      <w:numFmt w:val="bullet"/>
+      <w:lvlText w:val=""/>
+      <w:lvlJc w:val="left"/>
+      <w:pPr>
+        <w:ind w:left="6840" w:hanging="360"/>
+      </w:pPr>
+      <w:rPr>
+        <w:rFonts w:ascii="Wingdings" w:hAnsi="Wingdings" w:hint="default"/>
+      </w:rPr>
+    </w:lvl>
+  </w:abstractNum>
+  <w:abstractNum w:abstractNumId="5" w15:restartNumberingAfterBreak="0">
     <w:nsid w:val="40A00EA9"/>
     <w:multiLevelType w:val="hybridMultilevel"/>
     <w:tmpl w:val="4CD63740"/>
@@ -5720,7 +7262,7 @@
       </w:rPr>
     </w:lvl>
   </w:abstractNum>
-  <w:abstractNum w:abstractNumId="4" w15:restartNumberingAfterBreak="0">
+  <w:abstractNum w:abstractNumId="6" w15:restartNumberingAfterBreak="0">
     <w:nsid w:val="54574AE1"/>
     <w:multiLevelType w:val="multilevel"/>
     <w:tmpl w:val="D68685D0"/>
@@ -5842,7 +7384,7 @@
       </w:rPr>
     </w:lvl>
   </w:abstractNum>
-  <w:abstractNum w:abstractNumId="5" w15:restartNumberingAfterBreak="0">
+  <w:abstractNum w:abstractNumId="7" w15:restartNumberingAfterBreak="0">
     <w:nsid w:val="5FAC0409"/>
     <w:multiLevelType w:val="hybridMultilevel"/>
     <w:tmpl w:val="1564DE2A"/>
@@ -5955,7 +7497,7 @@
       </w:rPr>
     </w:lvl>
   </w:abstractNum>
-  <w:abstractNum w:abstractNumId="6" w15:restartNumberingAfterBreak="0">
+  <w:abstractNum w:abstractNumId="8" w15:restartNumberingAfterBreak="0">
     <w:nsid w:val="75952A01"/>
     <w:multiLevelType w:val="hybridMultilevel"/>
     <w:tmpl w:val="3F74AF74"/>
@@ -6068,7 +7610,7 @@
       </w:rPr>
     </w:lvl>
   </w:abstractNum>
-  <w:abstractNum w:abstractNumId="7" w15:restartNumberingAfterBreak="0">
+  <w:abstractNum w:abstractNumId="9" w15:restartNumberingAfterBreak="0">
     <w:nsid w:val="7609121A"/>
     <w:multiLevelType w:val="multilevel"/>
     <w:tmpl w:val="61B4AC9E"/>
@@ -6182,7 +7724,7 @@
       </w:pPr>
     </w:lvl>
   </w:abstractNum>
-  <w:abstractNum w:abstractNumId="8" w15:restartNumberingAfterBreak="0">
+  <w:abstractNum w:abstractNumId="10" w15:restartNumberingAfterBreak="0">
     <w:nsid w:val="762834CE"/>
     <w:multiLevelType w:val="hybridMultilevel"/>
     <w:tmpl w:val="EC1A2DFA"/>
@@ -6295,32 +7837,154 @@
       </w:rPr>
     </w:lvl>
   </w:abstractNum>
+  <w:abstractNum w:abstractNumId="11" w15:restartNumberingAfterBreak="0">
+    <w:nsid w:val="7F540133"/>
+    <w:multiLevelType w:val="hybridMultilevel"/>
+    <w:tmpl w:val="797E4210"/>
+    <w:lvl w:ilvl="0" w:tplc="340A0001">
+      <w:start w:val="1"/>
+      <w:numFmt w:val="bullet"/>
+      <w:lvlText w:val=""/>
+      <w:lvlJc w:val="left"/>
+      <w:pPr>
+        <w:ind w:left="720" w:hanging="360"/>
+      </w:pPr>
+      <w:rPr>
+        <w:rFonts w:ascii="Symbol" w:hAnsi="Symbol" w:hint="default"/>
+      </w:rPr>
+    </w:lvl>
+    <w:lvl w:ilvl="1" w:tplc="340A0003" w:tentative="1">
+      <w:start w:val="1"/>
+      <w:numFmt w:val="bullet"/>
+      <w:lvlText w:val="o"/>
+      <w:lvlJc w:val="left"/>
+      <w:pPr>
+        <w:ind w:left="1440" w:hanging="360"/>
+      </w:pPr>
+      <w:rPr>
+        <w:rFonts w:ascii="Courier New" w:hAnsi="Courier New" w:cs="Courier New" w:hint="default"/>
+      </w:rPr>
+    </w:lvl>
+    <w:lvl w:ilvl="2" w:tplc="340A0005" w:tentative="1">
+      <w:start w:val="1"/>
+      <w:numFmt w:val="bullet"/>
+      <w:lvlText w:val=""/>
+      <w:lvlJc w:val="left"/>
+      <w:pPr>
+        <w:ind w:left="2160" w:hanging="360"/>
+      </w:pPr>
+      <w:rPr>
+        <w:rFonts w:ascii="Wingdings" w:hAnsi="Wingdings" w:hint="default"/>
+      </w:rPr>
+    </w:lvl>
+    <w:lvl w:ilvl="3" w:tplc="340A0001" w:tentative="1">
+      <w:start w:val="1"/>
+      <w:numFmt w:val="bullet"/>
+      <w:lvlText w:val=""/>
+      <w:lvlJc w:val="left"/>
+      <w:pPr>
+        <w:ind w:left="2880" w:hanging="360"/>
+      </w:pPr>
+      <w:rPr>
+        <w:rFonts w:ascii="Symbol" w:hAnsi="Symbol" w:hint="default"/>
+      </w:rPr>
+    </w:lvl>
+    <w:lvl w:ilvl="4" w:tplc="340A0003" w:tentative="1">
+      <w:start w:val="1"/>
+      <w:numFmt w:val="bullet"/>
+      <w:lvlText w:val="o"/>
+      <w:lvlJc w:val="left"/>
+      <w:pPr>
+        <w:ind w:left="3600" w:hanging="360"/>
+      </w:pPr>
+      <w:rPr>
+        <w:rFonts w:ascii="Courier New" w:hAnsi="Courier New" w:cs="Courier New" w:hint="default"/>
+      </w:rPr>
+    </w:lvl>
+    <w:lvl w:ilvl="5" w:tplc="340A0005" w:tentative="1">
+      <w:start w:val="1"/>
+      <w:numFmt w:val="bullet"/>
+      <w:lvlText w:val=""/>
+      <w:lvlJc w:val="left"/>
+      <w:pPr>
+        <w:ind w:left="4320" w:hanging="360"/>
+      </w:pPr>
+      <w:rPr>
+        <w:rFonts w:ascii="Wingdings" w:hAnsi="Wingdings" w:hint="default"/>
+      </w:rPr>
+    </w:lvl>
+    <w:lvl w:ilvl="6" w:tplc="340A0001" w:tentative="1">
+      <w:start w:val="1"/>
+      <w:numFmt w:val="bullet"/>
+      <w:lvlText w:val=""/>
+      <w:lvlJc w:val="left"/>
+      <w:pPr>
+        <w:ind w:left="5040" w:hanging="360"/>
+      </w:pPr>
+      <w:rPr>
+        <w:rFonts w:ascii="Symbol" w:hAnsi="Symbol" w:hint="default"/>
+      </w:rPr>
+    </w:lvl>
+    <w:lvl w:ilvl="7" w:tplc="340A0003" w:tentative="1">
+      <w:start w:val="1"/>
+      <w:numFmt w:val="bullet"/>
+      <w:lvlText w:val="o"/>
+      <w:lvlJc w:val="left"/>
+      <w:pPr>
+        <w:ind w:left="5760" w:hanging="360"/>
+      </w:pPr>
+      <w:rPr>
+        <w:rFonts w:ascii="Courier New" w:hAnsi="Courier New" w:cs="Courier New" w:hint="default"/>
+      </w:rPr>
+    </w:lvl>
+    <w:lvl w:ilvl="8" w:tplc="340A0005" w:tentative="1">
+      <w:start w:val="1"/>
+      <w:numFmt w:val="bullet"/>
+      <w:lvlText w:val=""/>
+      <w:lvlJc w:val="left"/>
+      <w:pPr>
+        <w:ind w:left="6480" w:hanging="360"/>
+      </w:pPr>
+      <w:rPr>
+        <w:rFonts w:ascii="Wingdings" w:hAnsi="Wingdings" w:hint="default"/>
+      </w:rPr>
+    </w:lvl>
+  </w:abstractNum>
   <w:num w:numId="1" w16cid:durableId="654380213">
-    <w:abstractNumId w:val="4"/>
+    <w:abstractNumId w:val="6"/>
   </w:num>
   <w:num w:numId="2" w16cid:durableId="1523351309">
-    <w:abstractNumId w:val="7"/>
+    <w:abstractNumId w:val="9"/>
   </w:num>
   <w:num w:numId="3" w16cid:durableId="1109352303">
-    <w:abstractNumId w:val="5"/>
+    <w:abstractNumId w:val="7"/>
   </w:num>
   <w:num w:numId="4" w16cid:durableId="938374425">
     <w:abstractNumId w:val="0"/>
   </w:num>
   <w:num w:numId="5" w16cid:durableId="1567493545">
-    <w:abstractNumId w:val="3"/>
+    <w:abstractNumId w:val="5"/>
   </w:num>
   <w:num w:numId="6" w16cid:durableId="2072193526">
-    <w:abstractNumId w:val="8"/>
+    <w:abstractNumId w:val="10"/>
   </w:num>
   <w:num w:numId="7" w16cid:durableId="744961378">
     <w:abstractNumId w:val="1"/>
   </w:num>
   <w:num w:numId="8" w16cid:durableId="1279946151">
-    <w:abstractNumId w:val="6"/>
+    <w:abstractNumId w:val="8"/>
   </w:num>
   <w:num w:numId="9" w16cid:durableId="1192257500">
     <w:abstractNumId w:val="2"/>
+  </w:num>
+  <w:num w:numId="10" w16cid:durableId="1457144454">
+    <w:abstractNumId w:val="4"/>
+  </w:num>
+  <w:num w:numId="11" w16cid:durableId="1577670227">
+    <w:abstractNumId w:val="11"/>
+  </w:num>
+  <w:num w:numId="12" w16cid:durableId="1108236088">
+    <w:abstractNumId w:val="3"/>
   </w:num>
 </w:numbering>
 </file>

</xml_diff>